<commit_message>
requirement list update (no.1-no.8)
</commit_message>
<xml_diff>
--- a/Requirement Capturing/requirement list.docx
+++ b/Requirement Capturing/requirement list.docx
@@ -19,11 +19,6 @@
       </w:r>
     </w:p>
     <w:p>
-      <w:pPr>
-        <w:rPr>
-          <w:rFonts w:hint="eastAsia"/>
-        </w:rPr>
-      </w:pPr>
       <w:r>
         <w:rPr>
           <w:rFonts w:hint="eastAsia"/>
@@ -33,13 +28,14 @@
       <w:r>
         <w:t>–</w:t>
       </w:r>
-    </w:p>
-    <w:p>
-      <w:pPr>
+      <w:r>
         <w:rPr>
           <w:rFonts w:hint="eastAsia"/>
         </w:rPr>
-      </w:pPr>
+        <w:t xml:space="preserve"> </w:t>
+      </w:r>
+    </w:p>
+    <w:p>
       <w:proofErr w:type="spellStart"/>
       <w:r>
         <w:rPr>
@@ -57,13 +53,14 @@
       <w:r>
         <w:t>–</w:t>
       </w:r>
-    </w:p>
-    <w:p>
-      <w:pPr>
+      <w:r>
         <w:rPr>
           <w:rFonts w:hint="eastAsia"/>
         </w:rPr>
-      </w:pPr>
+        <w:t xml:space="preserve"> </w:t>
+      </w:r>
+    </w:p>
+    <w:p>
       <w:r>
         <w:rPr>
           <w:rFonts w:hint="eastAsia"/>
@@ -73,13 +70,20 @@
       <w:r>
         <w:t>–</w:t>
       </w:r>
-    </w:p>
-    <w:p>
-      <w:pPr>
+      <w:r>
         <w:rPr>
           <w:rFonts w:hint="eastAsia"/>
         </w:rPr>
-      </w:pPr>
+        <w:t xml:space="preserve"> </w:t>
+      </w:r>
+      <w:r>
+        <w:rPr>
+          <w:rFonts w:hint="eastAsia"/>
+        </w:rPr>
+        <w:t>회원 가입 기능, 회원 탈퇴 기능, 로그인/로그아웃 기능, 대여소 등록/조회/삭제 기능 requirement와 use case 찾기</w:t>
+      </w:r>
+    </w:p>
+    <w:p>
       <w:r>
         <w:rPr>
           <w:rFonts w:hint="eastAsia"/>
@@ -89,14 +93,14 @@
       <w:r>
         <w:t>–</w:t>
       </w:r>
-    </w:p>
-    <w:p>
-      <w:pPr>
+      <w:r>
         <w:rPr>
           <w:rFonts w:hint="eastAsia"/>
         </w:rPr>
-      </w:pPr>
+        <w:t xml:space="preserve"> </w:t>
+      </w:r>
     </w:p>
+    <w:p/>
     <w:tbl>
       <w:tblPr>
         <w:tblStyle w:val="aa"/>
@@ -114,11 +118,6 @@
             <w:tcW w:w="704" w:type="dxa"/>
           </w:tcPr>
           <w:p>
-            <w:pPr>
-              <w:rPr>
-                <w:rFonts w:hint="eastAsia"/>
-              </w:rPr>
-            </w:pPr>
             <w:r>
               <w:t>N</w:t>
             </w:r>
@@ -135,11 +134,6 @@
             <w:tcW w:w="5306" w:type="dxa"/>
           </w:tcPr>
           <w:p>
-            <w:pPr>
-              <w:rPr>
-                <w:rFonts w:hint="eastAsia"/>
-              </w:rPr>
-            </w:pPr>
             <w:r>
               <w:rPr>
                 <w:rFonts w:hint="eastAsia"/>
@@ -153,11 +147,6 @@
             <w:tcW w:w="3766" w:type="dxa"/>
           </w:tcPr>
           <w:p>
-            <w:pPr>
-              <w:rPr>
-                <w:rFonts w:hint="eastAsia"/>
-              </w:rPr>
-            </w:pPr>
             <w:r>
               <w:rPr>
                 <w:rFonts w:hint="eastAsia"/>
@@ -187,16 +176,10 @@
           </w:tcPr>
           <w:p>
             <w:r>
-              <w:t>회원 가입 기능</w:t>
-            </w:r>
-            <w:r>
-              <w:rPr>
-                <w:rFonts w:hint="eastAsia"/>
-              </w:rPr>
-              <w:t xml:space="preserve"> - </w:t>
-            </w:r>
-            <w:r>
-              <w:t>시스템을 이용하려면 사용자는 회원 가입을 해야 한다. 회원의 필수 입력 정보는 ID, 비밀번호, 전화번호, 결제 수단, 선호 자전거 유형(일반/전기) 등이다. 관리자는 주어진 ID(admin)와 비밀번호(admin)으로 로그인한다.</w:t>
+              <w:rPr>
+                <w:rFonts w:hint="eastAsia"/>
+              </w:rPr>
+              <w:t>사용자가 ID, 비밀번호, 전화번호, 결제 수단, 선호 자전거 유형(일반/전기)을 입력한다.</w:t>
             </w:r>
           </w:p>
         </w:tc>
@@ -204,7 +187,14 @@
           <w:tcPr>
             <w:tcW w:w="3766" w:type="dxa"/>
           </w:tcPr>
-          <w:p/>
+          <w:p>
+            <w:r>
+              <w:rPr>
+                <w:rFonts w:hint="eastAsia"/>
+              </w:rPr>
+              <w:t>사용자 회원 가입</w:t>
+            </w:r>
+          </w:p>
         </w:tc>
       </w:tr>
       <w:tr>
@@ -227,16 +217,10 @@
           </w:tcPr>
           <w:p>
             <w:r>
-              <w:t>회원 탈퇴 기능</w:t>
-            </w:r>
-            <w:r>
-              <w:rPr>
-                <w:rFonts w:hint="eastAsia"/>
-              </w:rPr>
-              <w:t xml:space="preserve"> -</w:t>
-            </w:r>
-            <w:r>
-              <w:t xml:space="preserve"> 회원은 언제든 탈퇴할 수 있으며, 탈퇴 시 모든 이용 권한과 데이터가 삭제된다.</w:t>
+              <w:rPr>
+                <w:rFonts w:hint="eastAsia"/>
+              </w:rPr>
+              <w:t>회원의 이용 권한과 데이터가 삭제되도록 한다.</w:t>
             </w:r>
           </w:p>
         </w:tc>
@@ -244,7 +228,14 @@
           <w:tcPr>
             <w:tcW w:w="3766" w:type="dxa"/>
           </w:tcPr>
-          <w:p/>
+          <w:p>
+            <w:r>
+              <w:rPr>
+                <w:rFonts w:hint="eastAsia"/>
+              </w:rPr>
+              <w:t>회원 탈퇴</w:t>
+            </w:r>
+          </w:p>
         </w:tc>
       </w:tr>
       <w:tr>
@@ -267,16 +258,16 @@
           </w:tcPr>
           <w:p>
             <w:r>
-              <w:t>로그인/로그아웃</w:t>
-            </w:r>
-            <w:r>
-              <w:rPr>
-                <w:rFonts w:hint="eastAsia"/>
-              </w:rPr>
-              <w:t xml:space="preserve"> -</w:t>
-            </w:r>
-            <w:r>
-              <w:t xml:space="preserve"> 기능 관리자와 회원은 ID와 비밀번호로 로그인하며, 로그아웃 시 시스템 접속이 종료된다</w:t>
+              <w:rPr>
+                <w:rFonts w:hint="eastAsia"/>
+              </w:rPr>
+              <w:t xml:space="preserve">멤버(회원, 관리자)가 </w:t>
+            </w:r>
+            <w:r>
+              <w:rPr>
+                <w:rFonts w:hint="eastAsia"/>
+              </w:rPr>
+              <w:t>ID와 비밀번호를 입력한다.</w:t>
             </w:r>
           </w:p>
         </w:tc>
@@ -284,7 +275,20 @@
           <w:tcPr>
             <w:tcW w:w="3766" w:type="dxa"/>
           </w:tcPr>
-          <w:p/>
+          <w:p>
+            <w:r>
+              <w:rPr>
+                <w:rFonts w:hint="eastAsia"/>
+              </w:rPr>
+              <w:t xml:space="preserve">멤버 </w:t>
+            </w:r>
+            <w:r>
+              <w:rPr>
+                <w:rFonts w:hint="eastAsia"/>
+              </w:rPr>
+              <w:t>로그인</w:t>
+            </w:r>
+          </w:p>
         </w:tc>
       </w:tr>
       <w:tr>
@@ -307,25 +311,16 @@
           </w:tcPr>
           <w:p>
             <w:r>
-              <w:t>대여소 등록/조회/삭제 기능</w:t>
-            </w:r>
-            <w:r>
-              <w:rPr>
-                <w:rFonts w:hint="eastAsia"/>
-              </w:rPr>
-              <w:t xml:space="preserve"> -</w:t>
-            </w:r>
-            <w:r>
-              <w:t xml:space="preserve"> 관리자는 대여소 정보를 등록, 조회 및 삭제할 수 있다. 등록 시 입력 정보는 대여소 이름, 위치(도시, 주소), 자전거 보관 가능 수량, 운영 시간 등이다. 등록된 대여소 리스트를 조회할 수 있다. 이때, 대여소 리스트 조회 화면에서 원하는 대여소 항목을 선택하면 등록</w:t>
-            </w:r>
-            <w:r>
-              <w:rPr>
-                <w:rFonts w:hint="eastAsia"/>
-              </w:rPr>
-              <w:t xml:space="preserve"> </w:t>
-            </w:r>
-            <w:r>
-              <w:t>시 입력한 상세내용을 볼 수 있다. 또한, 대여소 리스트 조회 화면에서 특정 대여소 항목을 선택해서 삭제할 수 있다.</w:t>
+              <w:rPr>
+                <w:rFonts w:hint="eastAsia"/>
+              </w:rPr>
+              <w:t xml:space="preserve">멤버의 </w:t>
+            </w:r>
+            <w:r>
+              <w:rPr>
+                <w:rFonts w:hint="eastAsia"/>
+              </w:rPr>
+              <w:t>시스템 접속이 종료되도록 한다.</w:t>
             </w:r>
           </w:p>
         </w:tc>
@@ -333,7 +328,14 @@
           <w:tcPr>
             <w:tcW w:w="3766" w:type="dxa"/>
           </w:tcPr>
-          <w:p/>
+          <w:p>
+            <w:r>
+              <w:rPr>
+                <w:rFonts w:hint="eastAsia"/>
+              </w:rPr>
+              <w:t>멤버 로그아웃</w:t>
+            </w:r>
+          </w:p>
         </w:tc>
       </w:tr>
       <w:tr>
@@ -356,20 +358,16 @@
           </w:tcPr>
           <w:p>
             <w:r>
-              <w:t>자전거 등록/조회/삭제 기능</w:t>
-            </w:r>
-            <w:r>
-              <w:rPr>
-                <w:rFonts w:hint="eastAsia"/>
-              </w:rPr>
-              <w:t xml:space="preserve"> -</w:t>
-            </w:r>
-            <w:r>
-              <w:t xml:space="preserve"> 관리자는 자전거 정보를 등록, 조회 및 삭제할 수 있다. 등록 시 입력 정보는 자전거 ID, 자전거 제품명, 유형(일반/전기), 소속 대여소, 상태(사용 가능/수리 중) 등이다. 등록된 자 전거 리스트를 조회할 수 있으며 원하는 자전거 항목을 선택해서 상세내용을 볼 수 있</w:t>
-            </w:r>
-            <w:r>
-              <w:lastRenderedPageBreak/>
-              <w:t>다. 또한, 등록된 자전거 리스트 조회 화면에서 특정 자전거 항목을 삭제할 수 있다.</w:t>
+              <w:rPr>
+                <w:rFonts w:hint="eastAsia"/>
+              </w:rPr>
+              <w:t xml:space="preserve">관리자가 </w:t>
+            </w:r>
+            <w:r>
+              <w:rPr>
+                <w:rFonts w:hint="eastAsia"/>
+              </w:rPr>
+              <w:t>대여소 이름, 위치(도시, 주소), 자전거 보관 가능 수량, 운영 시간을 입력한다.</w:t>
             </w:r>
           </w:p>
         </w:tc>
@@ -377,7 +375,14 @@
           <w:tcPr>
             <w:tcW w:w="3766" w:type="dxa"/>
           </w:tcPr>
-          <w:p/>
+          <w:p>
+            <w:r>
+              <w:rPr>
+                <w:rFonts w:hint="eastAsia"/>
+              </w:rPr>
+              <w:t>자전거 대여소 등록</w:t>
+            </w:r>
+          </w:p>
         </w:tc>
       </w:tr>
       <w:tr>
@@ -400,16 +405,22 @@
           </w:tcPr>
           <w:p>
             <w:r>
-              <w:t>대여소 검색 기능</w:t>
-            </w:r>
-            <w:r>
-              <w:rPr>
-                <w:rFonts w:hint="eastAsia"/>
-              </w:rPr>
-              <w:t xml:space="preserve"> -</w:t>
-            </w:r>
-            <w:r>
-              <w:t xml:space="preserve"> 회원은 조건에 맞는 대여소를 검색하고 자전거를 대여할 수 있다. 검색을 위해 대여소 이름을 입력한다. 검색 결과로 조건에 맞는 대여소 리스트가 출력된다.</w:t>
+              <w:rPr>
+                <w:rFonts w:hint="eastAsia"/>
+              </w:rPr>
+              <w:t xml:space="preserve">관리자가 </w:t>
+            </w:r>
+            <w:r>
+              <w:rPr>
+                <w:rFonts w:hint="eastAsia"/>
+              </w:rPr>
+              <w:t xml:space="preserve">등록된 대여소 </w:t>
+            </w:r>
+            <w:r>
+              <w:rPr>
+                <w:rFonts w:hint="eastAsia"/>
+              </w:rPr>
+              <w:t>리스트를 볼 수 있도록 한다.</w:t>
             </w:r>
           </w:p>
         </w:tc>
@@ -417,7 +428,20 @@
           <w:tcPr>
             <w:tcW w:w="3766" w:type="dxa"/>
           </w:tcPr>
-          <w:p/>
+          <w:p>
+            <w:r>
+              <w:rPr>
+                <w:rFonts w:hint="eastAsia"/>
+              </w:rPr>
+              <w:t xml:space="preserve">자전거 </w:t>
+            </w:r>
+            <w:r>
+              <w:rPr>
+                <w:rFonts w:hint="eastAsia"/>
+              </w:rPr>
+              <w:t>대여소 리스트 조회</w:t>
+            </w:r>
+          </w:p>
         </w:tc>
       </w:tr>
       <w:tr>
@@ -440,42 +464,22 @@
           </w:tcPr>
           <w:p>
             <w:r>
-              <w:t>상세정보 조회 및 자전거 즉시대여/예약대기 기능</w:t>
-            </w:r>
-            <w:r>
-              <w:rPr>
-                <w:rFonts w:hint="eastAsia"/>
-              </w:rPr>
-              <w:t xml:space="preserve"> -</w:t>
-            </w:r>
-            <w:r>
-              <w:t xml:space="preserve"> 회원은 검색된 대여소 리스트 화면에서 특정 대여소를 선택하면 상세정보</w:t>
-            </w:r>
-            <w:r>
-              <w:rPr>
-                <w:rFonts w:hint="eastAsia"/>
-              </w:rPr>
-              <w:t xml:space="preserve"> </w:t>
-            </w:r>
-            <w:r>
-              <w:t>화면을 볼 수 있다.</w:t>
-            </w:r>
-            <w:r>
-              <w:rPr>
-                <w:rFonts w:hint="eastAsia"/>
-              </w:rPr>
-              <w:t xml:space="preserve"> 이 </w:t>
-            </w:r>
-            <w:r>
-              <w:t xml:space="preserve">화면에서는 대여소 이름, 대여소 위치, 사용 가능 자전거 목록 등이 출력된다. 이때 현재 자전거가 남아 있는 경우 즉시 대여할 수 있고, 자전거가 없는 경우 예약대기를 신청할 수 있다. 두 경우 모두 문자 알림을 통해 해당 내용을 </w:t>
-            </w:r>
-            <w:proofErr w:type="spellStart"/>
-            <w:r>
-              <w:t>전송받는다</w:t>
-            </w:r>
-            <w:proofErr w:type="spellEnd"/>
-            <w:r>
-              <w:t>.</w:t>
+              <w:rPr>
+                <w:rFonts w:hint="eastAsia"/>
+              </w:rPr>
+              <w:t>관리자가 대여소</w:t>
+            </w:r>
+            <w:r>
+              <w:rPr>
+                <w:rFonts w:hint="eastAsia"/>
+              </w:rPr>
+              <w:t xml:space="preserve"> 항목을 선택</w:t>
+            </w:r>
+            <w:r>
+              <w:rPr>
+                <w:rFonts w:hint="eastAsia"/>
+              </w:rPr>
+              <w:t>하여 상세 내용을 볼 수 있도록 한다.</w:t>
             </w:r>
           </w:p>
         </w:tc>
@@ -483,7 +487,20 @@
           <w:tcPr>
             <w:tcW w:w="3766" w:type="dxa"/>
           </w:tcPr>
-          <w:p/>
+          <w:p>
+            <w:r>
+              <w:rPr>
+                <w:rFonts w:hint="eastAsia"/>
+              </w:rPr>
+              <w:t xml:space="preserve">자전거 </w:t>
+            </w:r>
+            <w:r>
+              <w:rPr>
+                <w:rFonts w:hint="eastAsia"/>
+              </w:rPr>
+              <w:t>대여소 상세 내용 조회</w:t>
+            </w:r>
+          </w:p>
         </w:tc>
       </w:tr>
       <w:tr>
@@ -506,25 +523,16 @@
           </w:tcPr>
           <w:p>
             <w:r>
-              <w:t>자전거 대여 정보 조회</w:t>
-            </w:r>
-            <w:r>
-              <w:rPr>
-                <w:rFonts w:hint="eastAsia"/>
-              </w:rPr>
-              <w:t xml:space="preserve"> -</w:t>
-            </w:r>
-            <w:r>
-              <w:t xml:space="preserve"> 회원이 현재 대여 중인 자전거를 조회하면 해당 리스트가 출력되고 각 항목에는 대여소 이름, 대여소 위치, 자전거 ID, 자전거 제품명, 자전거 유형</w:t>
-            </w:r>
-            <w:r>
-              <w:rPr>
-                <w:rFonts w:hint="eastAsia"/>
-              </w:rPr>
-              <w:t>을</w:t>
-            </w:r>
-            <w:r>
-              <w:t xml:space="preserve"> 보여준다.</w:t>
+              <w:rPr>
+                <w:rFonts w:hint="eastAsia"/>
+              </w:rPr>
+              <w:t xml:space="preserve">관리자가 </w:t>
+            </w:r>
+            <w:r>
+              <w:rPr>
+                <w:rFonts w:hint="eastAsia"/>
+              </w:rPr>
+              <w:t>대여소의 항목을 삭제한다.</w:t>
             </w:r>
           </w:p>
         </w:tc>
@@ -532,245 +540,22 @@
           <w:tcPr>
             <w:tcW w:w="3766" w:type="dxa"/>
           </w:tcPr>
-          <w:p/>
-        </w:tc>
-      </w:tr>
-      <w:tr>
-        <w:tc>
-          <w:tcPr>
-            <w:tcW w:w="704" w:type="dxa"/>
-          </w:tcPr>
-          <w:p>
-            <w:r>
-              <w:rPr>
-                <w:rFonts w:hint="eastAsia"/>
-              </w:rPr>
-              <w:t>9</w:t>
-            </w:r>
-          </w:p>
-        </w:tc>
-        <w:tc>
-          <w:tcPr>
-            <w:tcW w:w="5306" w:type="dxa"/>
-          </w:tcPr>
-          <w:p>
-            <w:r>
-              <w:t>자전거 예약대기 정보 조회/취소</w:t>
-            </w:r>
-            <w:r>
-              <w:rPr>
-                <w:rFonts w:hint="eastAsia"/>
-              </w:rPr>
-              <w:t xml:space="preserve"> -</w:t>
-            </w:r>
-            <w:r>
-              <w:t xml:space="preserve"> 회원이 자전거 예약대기 정보(대여소 이름, 대여소 위치, 자전거 ID, 자전거 제품명, 자전거 유형)를 조회하면 해당 리스트가 출력된다. 또한, 각 예약대기에 대해 취소할 수 있다.</w:t>
-            </w:r>
-          </w:p>
-        </w:tc>
-        <w:tc>
-          <w:tcPr>
-            <w:tcW w:w="3766" w:type="dxa"/>
-          </w:tcPr>
-          <w:p/>
-        </w:tc>
-      </w:tr>
-      <w:tr>
-        <w:tc>
-          <w:tcPr>
-            <w:tcW w:w="704" w:type="dxa"/>
-          </w:tcPr>
-          <w:p>
-            <w:pPr>
-              <w:rPr>
-                <w:rFonts w:hint="eastAsia"/>
-              </w:rPr>
-            </w:pPr>
-            <w:r>
-              <w:rPr>
-                <w:rFonts w:hint="eastAsia"/>
-              </w:rPr>
-              <w:t>10</w:t>
-            </w:r>
-          </w:p>
-        </w:tc>
-        <w:tc>
-          <w:tcPr>
-            <w:tcW w:w="5306" w:type="dxa"/>
-          </w:tcPr>
-          <w:p>
-            <w:r>
-              <w:t>자전거 반납 및 식당 예약 서비스 연계 기능</w:t>
-            </w:r>
-            <w:r>
-              <w:rPr>
-                <w:rFonts w:hint="eastAsia"/>
-              </w:rPr>
-              <w:t xml:space="preserve"> -</w:t>
-            </w:r>
-            <w:r>
-              <w:t xml:space="preserve"> 회원은 자전거 대여 정보 조회 화면에서 특정 자전거를 지정된 대여소에 반납할 수 있다. 자전거 반납 후에는 원하는 경우 사용자 위치 정보를 기반으로 근처 식당을 </w:t>
-            </w:r>
-            <w:proofErr w:type="spellStart"/>
-            <w:r>
-              <w:rPr>
-                <w:rFonts w:hint="eastAsia"/>
-              </w:rPr>
-              <w:t>추천</w:t>
-            </w:r>
-            <w:r>
-              <w:t>받아서</w:t>
-            </w:r>
-            <w:proofErr w:type="spellEnd"/>
-            <w:r>
-              <w:t xml:space="preserve"> 예약할 수 있는 외부 서비스와 연결된다. 해당 자전거에 대기 예약한 회원이 있는 경우 대기 1순위 회원에게 예약되었다는 이메일을 보낸다.</w:t>
-            </w:r>
-          </w:p>
-        </w:tc>
-        <w:tc>
-          <w:tcPr>
-            <w:tcW w:w="3766" w:type="dxa"/>
-          </w:tcPr>
-          <w:p/>
-        </w:tc>
-      </w:tr>
-      <w:tr>
-        <w:tc>
-          <w:tcPr>
-            <w:tcW w:w="704" w:type="dxa"/>
-          </w:tcPr>
-          <w:p>
-            <w:pPr>
-              <w:rPr>
-                <w:rFonts w:hint="eastAsia"/>
-              </w:rPr>
-            </w:pPr>
-            <w:r>
-              <w:rPr>
-                <w:rFonts w:hint="eastAsia"/>
-              </w:rPr>
-              <w:t>11</w:t>
-            </w:r>
-          </w:p>
-        </w:tc>
-        <w:tc>
-          <w:tcPr>
-            <w:tcW w:w="5306" w:type="dxa"/>
-          </w:tcPr>
-          <w:p>
-            <w:r>
-              <w:t>결제 및 요금 조회 기능</w:t>
-            </w:r>
-            <w:r>
-              <w:rPr>
-                <w:rFonts w:hint="eastAsia"/>
-              </w:rPr>
-              <w:t xml:space="preserve"> -</w:t>
-            </w:r>
-            <w:r>
-              <w:t xml:space="preserve"> 회원은 반납 시 사용 시간에 따라 요금이 자동 결제된다. 요금 조회 화면에서는 대여 시간 및 요금을 볼 수 있다.</w:t>
-            </w:r>
-          </w:p>
-        </w:tc>
-        <w:tc>
-          <w:tcPr>
-            <w:tcW w:w="3766" w:type="dxa"/>
-          </w:tcPr>
-          <w:p/>
-        </w:tc>
-      </w:tr>
-      <w:tr>
-        <w:tc>
-          <w:tcPr>
-            <w:tcW w:w="704" w:type="dxa"/>
-          </w:tcPr>
-          <w:p>
-            <w:pPr>
-              <w:rPr>
-                <w:rFonts w:hint="eastAsia"/>
-              </w:rPr>
-            </w:pPr>
-            <w:r>
-              <w:rPr>
-                <w:rFonts w:hint="eastAsia"/>
-              </w:rPr>
-              <w:t>12</w:t>
-            </w:r>
-          </w:p>
-        </w:tc>
-        <w:tc>
-          <w:tcPr>
-            <w:tcW w:w="5306" w:type="dxa"/>
-          </w:tcPr>
-          <w:p>
-            <w:r>
-              <w:t>이용 내역 조회/삭제 기능</w:t>
-            </w:r>
-            <w:r>
-              <w:rPr>
-                <w:rFonts w:hint="eastAsia"/>
-              </w:rPr>
-              <w:t xml:space="preserve"> -</w:t>
-            </w:r>
-            <w:r>
-              <w:t xml:space="preserve"> 회원은 과거 대여 기록을 조회할 수 있다. 디폴트는 날짜별로 출력되</w:t>
-            </w:r>
-            <w:r>
-              <w:lastRenderedPageBreak/>
-              <w:t>며 원하는 경우 대여소별로 정렬해서 조회할 수 있다. 과거 기록 중 특정 항목을 선택해서 삭제할 수 있다.</w:t>
-            </w:r>
-          </w:p>
-        </w:tc>
-        <w:tc>
-          <w:tcPr>
-            <w:tcW w:w="3766" w:type="dxa"/>
-          </w:tcPr>
-          <w:p/>
-        </w:tc>
-      </w:tr>
-      <w:tr>
-        <w:tc>
-          <w:tcPr>
-            <w:tcW w:w="704" w:type="dxa"/>
-          </w:tcPr>
-          <w:p>
-            <w:pPr>
-              <w:rPr>
-                <w:rFonts w:hint="eastAsia"/>
-              </w:rPr>
-            </w:pPr>
-            <w:r>
-              <w:rPr>
-                <w:rFonts w:hint="eastAsia"/>
-              </w:rPr>
-              <w:t>13</w:t>
-            </w:r>
-          </w:p>
-        </w:tc>
-        <w:tc>
-          <w:tcPr>
-            <w:tcW w:w="5306" w:type="dxa"/>
-          </w:tcPr>
-          <w:p>
-            <w:r>
-              <w:t>통계 기능</w:t>
-            </w:r>
-            <w:r>
-              <w:rPr>
-                <w:rFonts w:hint="eastAsia"/>
-              </w:rPr>
-              <w:t xml:space="preserve"> -</w:t>
-            </w:r>
-            <w:r>
-              <w:t xml:space="preserve"> 관리자는 자전거 대여 정보를 반납 시간 기준 최근순으로 조회할 수 있다. 원하면 지역별 기준으로 정렬해서 조회할 수 있다. 또한, 최근 1주일, 1개월, 1년 단위로 대여 금액 및 대여 횟수를 조회할 수 있다.</w:t>
-            </w:r>
-          </w:p>
-        </w:tc>
-        <w:tc>
-          <w:tcPr>
-            <w:tcW w:w="3766" w:type="dxa"/>
-          </w:tcPr>
-          <w:p/>
+          <w:p>
+            <w:r>
+              <w:rPr>
+                <w:rFonts w:hint="eastAsia"/>
+              </w:rPr>
+              <w:t>자전거 대여소 삭제</w:t>
+            </w:r>
+          </w:p>
+          <w:p>
+            <w:r>
+              <w:rPr>
+                <w:rFonts w:hint="eastAsia"/>
+              </w:rPr>
+              <w:t>(7번 use case의 extend)</w:t>
+            </w:r>
+          </w:p>
         </w:tc>
       </w:tr>
     </w:tbl>
@@ -1392,6 +1177,7 @@
   <w:style w:type="character" w:default="1" w:styleId="a0">
     <w:name w:val="Default Paragraph Font"/>
     <w:uiPriority w:val="1"/>
+    <w:semiHidden/>
     <w:unhideWhenUsed/>
   </w:style>
   <w:style w:type="table" w:default="1" w:styleId="a1">

</xml_diff>

<commit_message>
11, 12, 13번 uscase 추가
</commit_message>
<xml_diff>
--- a/Requirement Capturing/requirement list.docx
+++ b/Requirement Capturing/requirement list.docx
@@ -3,84 +3,66 @@
 <w:document xmlns:wpc="http://schemas.microsoft.com/office/word/2010/wordprocessingCanvas" xmlns:cx="http://schemas.microsoft.com/office/drawing/2014/chartex" xmlns:cx1="http://schemas.microsoft.com/office/drawing/2015/9/8/chartex" xmlns:cx2="http://schemas.microsoft.com/office/drawing/2015/10/21/chartex" xmlns:cx3="http://schemas.microsoft.com/office/drawing/2016/5/9/chartex" xmlns:cx4="http://schemas.microsoft.com/office/drawing/2016/5/10/chartex" xmlns:cx5="http://schemas.microsoft.com/office/drawing/2016/5/11/chartex" xmlns:cx6="http://schemas.microsoft.com/office/drawing/2016/5/12/chartex" xmlns:cx7="http://schemas.microsoft.com/office/drawing/2016/5/13/chartex" xmlns:cx8="http://schemas.microsoft.com/office/drawing/2016/5/14/chartex" xmlns:mc="http://schemas.openxmlformats.org/markup-compatibility/2006" xmlns:aink="http://schemas.microsoft.com/office/drawing/2016/ink" xmlns:am3d="http://schemas.microsoft.com/office/drawing/2017/model3d" xmlns:o="urn:schemas-microsoft-com:office:office" xmlns:oel="http://schemas.microsoft.com/office/2019/extlst" xmlns:r="http://schemas.openxmlformats.org/officeDocument/2006/relationships" xmlns:m="http://schemas.openxmlformats.org/officeDocument/2006/math" xmlns:v="urn:schemas-microsoft-com:vml" xmlns:wp14="http://schemas.microsoft.com/office/word/2010/wordprocessingDrawing" xmlns:wp="http://schemas.openxmlformats.org/drawingml/2006/wordprocessingDrawing" xmlns:w10="urn:schemas-microsoft-com:office:word" xmlns:w="http://schemas.openxmlformats.org/wordprocessingml/2006/main" xmlns:w14="http://schemas.microsoft.com/office/word/2010/wordml" xmlns:w15="http://schemas.microsoft.com/office/word/2012/wordml" xmlns:w16cex="http://schemas.microsoft.com/office/word/2018/wordml/cex" xmlns:w16cid="http://schemas.microsoft.com/office/word/2016/wordml/cid" xmlns:w16="http://schemas.microsoft.com/office/word/2018/wordml" xmlns:w16du="http://schemas.microsoft.com/office/word/2023/wordml/word16du" xmlns:w16sdtdh="http://schemas.microsoft.com/office/word/2020/wordml/sdtdatahash" xmlns:w16sdtfl="http://schemas.microsoft.com/office/word/2024/wordml/sdtformatlock" xmlns:w16se="http://schemas.microsoft.com/office/word/2015/wordml/symex" xmlns:wpg="http://schemas.microsoft.com/office/word/2010/wordprocessingGroup" xmlns:wpi="http://schemas.microsoft.com/office/word/2010/wordprocessingInk" xmlns:wne="http://schemas.microsoft.com/office/word/2006/wordml" xmlns:wps="http://schemas.microsoft.com/office/word/2010/wordprocessingShape" mc:Ignorable="w14 w15 w16se w16cid w16 w16cex w16sdtdh w16sdtfl w16du wp14">
   <w:body>
     <w:p>
+      <w:pPr>
+        <w:rPr>
+          <w:b/>
+          <w:bCs/>
+          <w:sz w:val="24"/>
+          <w:szCs w:val="28"/>
+        </w:rPr>
+      </w:pPr>
       <w:r>
         <w:rPr>
           <w:rFonts w:hint="eastAsia"/>
+          <w:b/>
+          <w:bCs/>
+          <w:sz w:val="24"/>
+          <w:szCs w:val="28"/>
         </w:rPr>
-        <w:t>팀 코드: 10435</w:t>
+        <w:t xml:space="preserve">*확인용 </w:t>
+      </w:r>
+      <w:proofErr w:type="spellStart"/>
+      <w:r>
+        <w:rPr>
+          <w:rFonts w:hint="eastAsia"/>
+          <w:b/>
+          <w:bCs/>
+          <w:sz w:val="24"/>
+          <w:szCs w:val="28"/>
+        </w:rPr>
+        <w:t>팀코드</w:t>
+      </w:r>
+      <w:proofErr w:type="spellEnd"/>
+      <w:r>
+        <w:rPr>
+          <w:rFonts w:hint="eastAsia"/>
+          <w:b/>
+          <w:bCs/>
+          <w:sz w:val="24"/>
+          <w:szCs w:val="28"/>
+        </w:rPr>
+        <w:t>: 10435</w:t>
       </w:r>
     </w:p>
     <w:p>
+      <w:pPr>
+        <w:jc w:val="center"/>
+        <w:rPr>
+          <w:b/>
+          <w:bCs/>
+          <w:sz w:val="32"/>
+          <w:szCs w:val="32"/>
+        </w:rPr>
+      </w:pPr>
       <w:r>
         <w:rPr>
           <w:rFonts w:hint="eastAsia"/>
+          <w:b/>
+          <w:bCs/>
+          <w:sz w:val="32"/>
+          <w:szCs w:val="32"/>
         </w:rPr>
-        <w:t>팀 내 역할 분담:</w:t>
-      </w:r>
-    </w:p>
-    <w:p>
-      <w:r>
-        <w:rPr>
-          <w:rFonts w:hint="eastAsia"/>
-        </w:rPr>
-        <w:t xml:space="preserve">백지웅 </w:t>
-      </w:r>
-      <w:r>
-        <w:t>–</w:t>
-      </w:r>
-      <w:r>
-        <w:rPr>
-          <w:rFonts w:hint="eastAsia"/>
-        </w:rPr>
-        <w:t xml:space="preserve"> </w:t>
-      </w:r>
-    </w:p>
-    <w:p>
-      <w:proofErr w:type="spellStart"/>
-      <w:r>
-        <w:rPr>
-          <w:rFonts w:hint="eastAsia"/>
-        </w:rPr>
-        <w:t>오연서</w:t>
-      </w:r>
-      <w:proofErr w:type="spellEnd"/>
-      <w:r>
-        <w:rPr>
-          <w:rFonts w:hint="eastAsia"/>
-        </w:rPr>
-        <w:t xml:space="preserve"> </w:t>
-      </w:r>
-      <w:r>
-        <w:t>–</w:t>
-      </w:r>
-      <w:r>
-        <w:rPr>
-          <w:rFonts w:hint="eastAsia"/>
-        </w:rPr>
-        <w:t xml:space="preserve"> </w:t>
-      </w:r>
-    </w:p>
-    <w:p>
-      <w:r>
-        <w:rPr>
-          <w:rFonts w:hint="eastAsia"/>
-        </w:rPr>
-        <w:t xml:space="preserve">오정현 </w:t>
-      </w:r>
-      <w:r>
-        <w:t>–</w:t>
-      </w:r>
-      <w:r>
-        <w:rPr>
-          <w:rFonts w:hint="eastAsia"/>
-        </w:rPr>
-        <w:t xml:space="preserve"> </w:t>
-      </w:r>
-      <w:r>
-        <w:rPr>
-          <w:rFonts w:hint="eastAsia"/>
-        </w:rPr>
-        <w:t>회원 가입 기능, 회원 탈퇴 기능, 로그인/로그아웃 기능, 대여소 등록/조회/삭제 기능 requirement와 use case 찾기</w:t>
+        <w:t>팀 내 역할 분담</w:t>
       </w:r>
     </w:p>
     <w:p>
@@ -93,7 +75,7 @@
         <w:rPr>
           <w:rFonts w:hint="eastAsia"/>
         </w:rPr>
-        <w:t xml:space="preserve">이형준 </w:t>
+        <w:t xml:space="preserve">백지웅 </w:t>
       </w:r>
       <w:r>
         <w:t>–</w:t>
@@ -105,13 +87,144 @@
         <w:t xml:space="preserve"> </w:t>
       </w:r>
       <w:r>
+        <w:t>결제 및 요금 조회 기능</w:t>
+      </w:r>
+      <w:r>
+        <w:rPr>
+          <w:rFonts w:hint="eastAsia"/>
+        </w:rPr>
+        <w:t xml:space="preserve">, </w:t>
+      </w:r>
+      <w:r>
+        <w:t>이용 내역 조회/삭제 기능</w:t>
+      </w:r>
+      <w:r>
+        <w:rPr>
+          <w:rFonts w:hint="eastAsia"/>
+        </w:rPr>
+        <w:t xml:space="preserve">, </w:t>
+      </w:r>
+      <w:r>
+        <w:t>통계 기능</w:t>
+      </w:r>
+      <w:r>
+        <w:rPr>
+          <w:rFonts w:hint="eastAsia"/>
+        </w:rPr>
+        <w:t xml:space="preserve"> </w:t>
+      </w:r>
+      <w:r>
+        <w:rPr>
+          <w:rFonts w:hint="eastAsia"/>
+        </w:rPr>
+        <w:t>requirement</w:t>
+      </w:r>
+      <w:r>
+        <w:rPr>
+          <w:rFonts w:hint="eastAsia"/>
+        </w:rPr>
+        <w:t xml:space="preserve"> 및</w:t>
+      </w:r>
+      <w:r>
+        <w:rPr>
+          <w:rFonts w:hint="eastAsia"/>
+        </w:rPr>
+        <w:t xml:space="preserve"> use case 찾기</w:t>
+      </w:r>
+    </w:p>
+    <w:p>
+      <w:proofErr w:type="spellStart"/>
+      <w:r>
+        <w:rPr>
+          <w:rFonts w:hint="eastAsia"/>
+        </w:rPr>
+        <w:t>오연서</w:t>
+      </w:r>
+      <w:proofErr w:type="spellEnd"/>
+      <w:r>
+        <w:rPr>
+          <w:rFonts w:hint="eastAsia"/>
+        </w:rPr>
+        <w:t xml:space="preserve"> </w:t>
+      </w:r>
+      <w:r>
+        <w:t>–</w:t>
+      </w:r>
+      <w:r>
+        <w:rPr>
+          <w:rFonts w:hint="eastAsia"/>
+        </w:rPr>
+        <w:t xml:space="preserve"> </w:t>
+      </w:r>
+    </w:p>
+    <w:p>
+      <w:r>
+        <w:rPr>
+          <w:rFonts w:hint="eastAsia"/>
+        </w:rPr>
+        <w:t xml:space="preserve">오정현 </w:t>
+      </w:r>
+      <w:r>
+        <w:t>–</w:t>
+      </w:r>
+      <w:r>
+        <w:rPr>
+          <w:rFonts w:hint="eastAsia"/>
+        </w:rPr>
+        <w:t xml:space="preserve"> </w:t>
+      </w:r>
+      <w:r>
+        <w:rPr>
+          <w:rFonts w:hint="eastAsia"/>
+        </w:rPr>
+        <w:t>회원 가입 기능, 회원 탈퇴 기능, 로그인/로그아웃 기능, 대여소 등록/조회/삭제 기능 requirement와 use case 찾기</w:t>
+      </w:r>
+    </w:p>
+    <w:p>
+      <w:r>
+        <w:rPr>
+          <w:rFonts w:hint="eastAsia"/>
+        </w:rPr>
+        <w:t xml:space="preserve">이형준 </w:t>
+      </w:r>
+      <w:r>
+        <w:t>–</w:t>
+      </w:r>
+      <w:r>
+        <w:rPr>
+          <w:rFonts w:hint="eastAsia"/>
+        </w:rPr>
+        <w:t xml:space="preserve"> </w:t>
+      </w:r>
+      <w:r>
         <w:rPr>
           <w:rFonts w:hint="eastAsia"/>
         </w:rPr>
         <w:t>자전거 대여 정보 조회, 자전거 예약대기 정보 조회/취소, 자전거 반납 및 식당 예약 서비스 연계 기능 requirement 및 use case 찾기</w:t>
       </w:r>
     </w:p>
-    <w:p/>
+    <w:p>
+      <w:pPr>
+        <w:jc w:val="center"/>
+        <w:rPr>
+          <w:rFonts w:hint="eastAsia"/>
+          <w:b/>
+          <w:bCs/>
+          <w:sz w:val="32"/>
+          <w:szCs w:val="32"/>
+        </w:rPr>
+      </w:pPr>
+      <w:r>
+        <w:rPr>
+          <w:rFonts w:hint="eastAsia"/>
+          <w:b/>
+          <w:bCs/>
+          <w:sz w:val="32"/>
+          <w:szCs w:val="32"/>
+        </w:rPr>
+        <w:t>Requirement List</w:t>
+      </w:r>
+    </w:p>
     <w:tbl>
       <w:tblPr>
         <w:tblStyle w:val="aa"/>
@@ -574,37 +687,19 @@
           <w:tcPr>
             <w:tcW w:w="704" w:type="dxa"/>
           </w:tcPr>
-          <w:p>
-            <w:pPr>
-              <w:rPr>
-                <w:rFonts w:hint="eastAsia"/>
-              </w:rPr>
-            </w:pPr>
-          </w:p>
+          <w:p/>
         </w:tc>
         <w:tc>
           <w:tcPr>
             <w:tcW w:w="5306" w:type="dxa"/>
           </w:tcPr>
-          <w:p>
-            <w:pPr>
-              <w:rPr>
-                <w:rFonts w:hint="eastAsia"/>
-              </w:rPr>
-            </w:pPr>
-          </w:p>
+          <w:p/>
         </w:tc>
         <w:tc>
           <w:tcPr>
             <w:tcW w:w="3766" w:type="dxa"/>
           </w:tcPr>
-          <w:p>
-            <w:pPr>
-              <w:rPr>
-                <w:rFonts w:hint="eastAsia"/>
-              </w:rPr>
-            </w:pPr>
-          </w:p>
+          <w:p/>
         </w:tc>
       </w:tr>
       <w:tr>
@@ -615,7 +710,6 @@
           <w:p>
             <w:pPr>
               <w:rPr>
-                <w:rFonts w:hint="eastAsia"/>
                 <w:iCs/>
               </w:rPr>
             </w:pPr>
@@ -628,7 +722,6 @@
           <w:p>
             <w:pPr>
               <w:rPr>
-                <w:rFonts w:hint="eastAsia"/>
                 <w:iCs/>
               </w:rPr>
             </w:pPr>
@@ -662,7 +755,6 @@
           <w:p>
             <w:pPr>
               <w:rPr>
-                <w:rFonts w:hint="eastAsia"/>
                 <w:iCs/>
               </w:rPr>
             </w:pPr>
@@ -684,7 +776,6 @@
           <w:p>
             <w:pPr>
               <w:rPr>
-                <w:rFonts w:hint="eastAsia"/>
                 <w:iCs/>
               </w:rPr>
             </w:pPr>
@@ -697,7 +788,6 @@
           <w:p>
             <w:pPr>
               <w:rPr>
-                <w:rFonts w:hint="eastAsia"/>
                 <w:iCs/>
               </w:rPr>
             </w:pPr>
@@ -727,14 +817,15 @@
                 <w:rFonts w:hint="eastAsia"/>
                 <w:iCs/>
               </w:rPr>
-              <w:t xml:space="preserve">예약 대기 정보에는 </w:t>
-            </w:r>
-            <w:r>
-              <w:rPr>
-                <w:rFonts w:hint="eastAsia"/>
-                <w:iCs/>
-              </w:rPr>
-              <w:t>대여소 이름, 대여소 위치, 자전거 ID, 자전거 제품명, 자전거 유형이 포함되어야 한다.</w:t>
+              <w:t xml:space="preserve">예약 대기 정보에는 대여소 이름, 대여소 위치, 자전거 ID, 자전거 제품명, 자전거 </w:t>
+            </w:r>
+            <w:r>
+              <w:rPr>
+                <w:rFonts w:hint="eastAsia"/>
+                <w:iCs/>
+              </w:rPr>
+              <w:lastRenderedPageBreak/>
+              <w:t>유형이 포함되어야 한다.</w:t>
             </w:r>
           </w:p>
         </w:tc>
@@ -745,15 +836,15 @@
           <w:p>
             <w:pPr>
               <w:rPr>
-                <w:rFonts w:hint="eastAsia"/>
-                <w:iCs/>
-              </w:rPr>
-            </w:pPr>
-            <w:r>
-              <w:rPr>
-                <w:rFonts w:hint="eastAsia"/>
-                <w:iCs/>
-              </w:rPr>
+                <w:iCs/>
+              </w:rPr>
+            </w:pPr>
+            <w:r>
+              <w:rPr>
+                <w:rFonts w:hint="eastAsia"/>
+                <w:iCs/>
+              </w:rPr>
+              <w:lastRenderedPageBreak/>
               <w:t>자전거 예약대기 정보 조회</w:t>
             </w:r>
           </w:p>
@@ -767,7 +858,6 @@
           <w:p>
             <w:pPr>
               <w:rPr>
-                <w:rFonts w:hint="eastAsia"/>
                 <w:iCs/>
               </w:rPr>
             </w:pPr>
@@ -780,7 +870,6 @@
           <w:p>
             <w:pPr>
               <w:rPr>
-                <w:rFonts w:hint="eastAsia"/>
                 <w:iCs/>
               </w:rPr>
             </w:pPr>
@@ -814,16 +903,14 @@
           <w:p>
             <w:pPr>
               <w:rPr>
-                <w:rFonts w:hint="eastAsia"/>
-                <w:iCs/>
-              </w:rPr>
-            </w:pPr>
-            <w:r>
-              <w:rPr>
-                <w:rFonts w:hint="eastAsia"/>
-                <w:iCs/>
-              </w:rPr>
-              <w:lastRenderedPageBreak/>
+                <w:iCs/>
+              </w:rPr>
+            </w:pPr>
+            <w:r>
+              <w:rPr>
+                <w:rFonts w:hint="eastAsia"/>
+                <w:iCs/>
+              </w:rPr>
               <w:t>(위 use case의 extend)</w:t>
             </w:r>
           </w:p>
@@ -837,7 +924,6 @@
           <w:p>
             <w:pPr>
               <w:rPr>
-                <w:rFonts w:hint="eastAsia"/>
                 <w:iCs/>
               </w:rPr>
             </w:pPr>
@@ -850,7 +936,6 @@
           <w:p>
             <w:pPr>
               <w:rPr>
-                <w:rFonts w:hint="eastAsia"/>
                 <w:iCs/>
               </w:rPr>
             </w:pPr>
@@ -884,7 +969,6 @@
           <w:p>
             <w:pPr>
               <w:rPr>
-                <w:rFonts w:hint="eastAsia"/>
                 <w:iCs/>
               </w:rPr>
             </w:pPr>
@@ -919,7 +1003,6 @@
           <w:p>
             <w:pPr>
               <w:rPr>
-                <w:rFonts w:hint="eastAsia"/>
                 <w:iCs/>
               </w:rPr>
             </w:pPr>
@@ -932,7 +1015,6 @@
           <w:p>
             <w:pPr>
               <w:rPr>
-                <w:rFonts w:hint="eastAsia"/>
                 <w:iCs/>
               </w:rPr>
             </w:pPr>
@@ -966,7 +1048,6 @@
           <w:p>
             <w:pPr>
               <w:rPr>
-                <w:rFonts w:hint="eastAsia"/>
                 <w:iCs/>
               </w:rPr>
             </w:pPr>
@@ -976,6 +1057,187 @@
                 <w:iCs/>
               </w:rPr>
               <w:t>(위 use case의 extend, 식당 예약 시스템 actor로 연결)</w:t>
+            </w:r>
+          </w:p>
+        </w:tc>
+      </w:tr>
+      <w:tr>
+        <w:tc>
+          <w:tcPr>
+            <w:tcW w:w="704" w:type="dxa"/>
+          </w:tcPr>
+          <w:p>
+            <w:pPr>
+              <w:rPr>
+                <w:iCs/>
+              </w:rPr>
+            </w:pPr>
+          </w:p>
+        </w:tc>
+        <w:tc>
+          <w:tcPr>
+            <w:tcW w:w="5306" w:type="dxa"/>
+          </w:tcPr>
+          <w:p>
+            <w:pPr>
+              <w:rPr>
+                <w:rFonts w:hint="eastAsia"/>
+                <w:iCs/>
+              </w:rPr>
+            </w:pPr>
+            <w:r>
+              <w:rPr>
+                <w:rFonts w:hint="eastAsia"/>
+                <w:iCs/>
+              </w:rPr>
+              <w:t>회원은 반납 후 대여 시간 및 요금을 볼 수 있다. 요금은 자동 결제된다.</w:t>
+            </w:r>
+          </w:p>
+        </w:tc>
+        <w:tc>
+          <w:tcPr>
+            <w:tcW w:w="3766" w:type="dxa"/>
+          </w:tcPr>
+          <w:p>
+            <w:pPr>
+              <w:rPr>
+                <w:rFonts w:hint="eastAsia"/>
+                <w:iCs/>
+              </w:rPr>
+            </w:pPr>
+            <w:r>
+              <w:rPr>
+                <w:rFonts w:hint="eastAsia"/>
+                <w:iCs/>
+              </w:rPr>
+              <w:t>반납 후 요금 조회</w:t>
+            </w:r>
+          </w:p>
+        </w:tc>
+      </w:tr>
+      <w:tr>
+        <w:tc>
+          <w:tcPr>
+            <w:tcW w:w="704" w:type="dxa"/>
+          </w:tcPr>
+          <w:p>
+            <w:pPr>
+              <w:rPr>
+                <w:iCs/>
+              </w:rPr>
+            </w:pPr>
+          </w:p>
+        </w:tc>
+        <w:tc>
+          <w:tcPr>
+            <w:tcW w:w="5306" w:type="dxa"/>
+          </w:tcPr>
+          <w:p>
+            <w:pPr>
+              <w:rPr>
+                <w:rFonts w:hint="eastAsia"/>
+                <w:iCs/>
+              </w:rPr>
+            </w:pPr>
+            <w:r>
+              <w:rPr>
+                <w:rFonts w:hint="eastAsia"/>
+                <w:iCs/>
+              </w:rPr>
+              <w:t>회원은 과거 대여 기록을 조회할 수 있다.</w:t>
+            </w:r>
+          </w:p>
+        </w:tc>
+        <w:tc>
+          <w:tcPr>
+            <w:tcW w:w="3766" w:type="dxa"/>
+          </w:tcPr>
+          <w:p>
+            <w:pPr>
+              <w:rPr>
+                <w:rFonts w:hint="eastAsia"/>
+                <w:iCs/>
+              </w:rPr>
+            </w:pPr>
+            <w:r>
+              <w:rPr>
+                <w:rFonts w:hint="eastAsia"/>
+                <w:iCs/>
+              </w:rPr>
+              <w:t>이용 내역 조회</w:t>
+            </w:r>
+          </w:p>
+        </w:tc>
+      </w:tr>
+      <w:tr>
+        <w:tc>
+          <w:tcPr>
+            <w:tcW w:w="704" w:type="dxa"/>
+          </w:tcPr>
+          <w:p>
+            <w:pPr>
+              <w:rPr>
+                <w:iCs/>
+              </w:rPr>
+            </w:pPr>
+          </w:p>
+        </w:tc>
+        <w:tc>
+          <w:tcPr>
+            <w:tcW w:w="5306" w:type="dxa"/>
+          </w:tcPr>
+          <w:p>
+            <w:pPr>
+              <w:tabs>
+                <w:tab w:val="left" w:pos="1845"/>
+              </w:tabs>
+              <w:rPr>
+                <w:rFonts w:hint="eastAsia"/>
+                <w:iCs/>
+              </w:rPr>
+            </w:pPr>
+            <w:r>
+              <w:rPr>
+                <w:rFonts w:hint="eastAsia"/>
+                <w:iCs/>
+              </w:rPr>
+              <w:t xml:space="preserve">관리자는 자전거 대여 정보를 </w:t>
+            </w:r>
+            <w:proofErr w:type="spellStart"/>
+            <w:r>
+              <w:rPr>
+                <w:rFonts w:hint="eastAsia"/>
+                <w:iCs/>
+              </w:rPr>
+              <w:t>통계내어</w:t>
+            </w:r>
+            <w:proofErr w:type="spellEnd"/>
+            <w:r>
+              <w:rPr>
+                <w:rFonts w:hint="eastAsia"/>
+                <w:iCs/>
+              </w:rPr>
+              <w:t xml:space="preserve"> 확인할 수 있다.</w:t>
+            </w:r>
+          </w:p>
+        </w:tc>
+        <w:tc>
+          <w:tcPr>
+            <w:tcW w:w="3766" w:type="dxa"/>
+          </w:tcPr>
+          <w:p>
+            <w:pPr>
+              <w:rPr>
+                <w:rFonts w:hint="eastAsia"/>
+                <w:iCs/>
+              </w:rPr>
+            </w:pPr>
+            <w:r>
+              <w:rPr>
+                <w:rFonts w:hint="eastAsia"/>
+                <w:iCs/>
+              </w:rPr>
+              <w:t>자전거 대여 통계 조회</w:t>
             </w:r>
           </w:p>
         </w:tc>
@@ -1392,6 +1654,7 @@
   <w:style w:type="paragraph" w:default="1" w:styleId="a">
     <w:name w:val="Normal"/>
     <w:qFormat/>
+    <w:rsid w:val="00F17558"/>
     <w:pPr>
       <w:widowControl w:val="0"/>
       <w:wordWrap w:val="0"/>

</xml_diff>

<commit_message>
requirement list에 usecase 추가
</commit_message>
<xml_diff>
--- a/Requirement Capturing/requirement list.docx
+++ b/Requirement Capturing/requirement list.docx
@@ -19,29 +19,7 @@
           <w:sz w:val="24"/>
           <w:szCs w:val="28"/>
         </w:rPr>
-        <w:t xml:space="preserve">*확인용 </w:t>
-      </w:r>
-      <w:proofErr w:type="spellStart"/>
-      <w:r>
-        <w:rPr>
-          <w:rFonts w:hint="eastAsia"/>
-          <w:b/>
-          <w:bCs/>
-          <w:sz w:val="24"/>
-          <w:szCs w:val="28"/>
-        </w:rPr>
-        <w:t>팀코드</w:t>
-      </w:r>
-      <w:proofErr w:type="spellEnd"/>
-      <w:r>
-        <w:rPr>
-          <w:rFonts w:hint="eastAsia"/>
-          <w:b/>
-          <w:bCs/>
-          <w:sz w:val="24"/>
-          <w:szCs w:val="28"/>
-        </w:rPr>
-        <w:t>: 10435</w:t>
+        <w:t>*확인용 팀코드: 10435</w:t>
       </w:r>
     </w:p>
     <w:p>
@@ -1243,25 +1221,7 @@
                 <w:sz w:val="22"/>
                 <w:szCs w:val="22"/>
               </w:rPr>
-              <w:t>대여소 리스트에서 특정 대여소를 선택 시 상세정보(대여소 이름, 위치, 사용 가능 자전거 목록)</w:t>
-            </w:r>
-            <w:proofErr w:type="spellStart"/>
-            <w:r>
-              <w:rPr>
-                <w:rFonts w:ascii="맑은 고딕" w:eastAsia="맑은 고딕" w:hAnsi="맑은 고딕" w:hint="eastAsia"/>
-                <w:sz w:val="22"/>
-                <w:szCs w:val="22"/>
-              </w:rPr>
-              <w:t>를</w:t>
-            </w:r>
-            <w:proofErr w:type="spellEnd"/>
-            <w:r>
-              <w:rPr>
-                <w:rFonts w:ascii="맑은 고딕" w:eastAsia="맑은 고딕" w:hAnsi="맑은 고딕" w:hint="eastAsia"/>
-                <w:sz w:val="22"/>
-                <w:szCs w:val="22"/>
-              </w:rPr>
-              <w:t xml:space="preserve"> 볼 수 있다.</w:t>
+              <w:t>대여소 리스트에서 특정 대여소를 선택 시 상세정보(대여소 이름, 위치, 사용 가능 자전거 목록)를 볼 수 있다.</w:t>
             </w:r>
           </w:p>
         </w:tc>
@@ -1956,6 +1916,7 @@
           <w:p>
             <w:pPr>
               <w:rPr>
+                <w:rFonts w:hint="eastAsia"/>
                 <w:iCs/>
                 <w:szCs w:val="22"/>
               </w:rPr>
@@ -1967,6 +1928,179 @@
                 <w:szCs w:val="22"/>
               </w:rPr>
               <w:t>25</w:t>
+            </w:r>
+          </w:p>
+        </w:tc>
+        <w:tc>
+          <w:tcPr>
+            <w:tcW w:w="5306" w:type="dxa"/>
+          </w:tcPr>
+          <w:p>
+            <w:pPr>
+              <w:rPr>
+                <w:rFonts w:hint="eastAsia"/>
+                <w:iCs/>
+                <w:szCs w:val="22"/>
+              </w:rPr>
+            </w:pPr>
+            <w:r>
+              <w:rPr>
+                <w:rFonts w:hint="eastAsia"/>
+                <w:iCs/>
+                <w:szCs w:val="22"/>
+              </w:rPr>
+              <w:t>원하는 경우 날짜별/대여소별로 정렬해서 조회할 수 있다.</w:t>
+            </w:r>
+          </w:p>
+        </w:tc>
+        <w:tc>
+          <w:tcPr>
+            <w:tcW w:w="3766" w:type="dxa"/>
+          </w:tcPr>
+          <w:p>
+            <w:pPr>
+              <w:rPr>
+                <w:rFonts w:hint="eastAsia"/>
+                <w:iCs/>
+                <w:szCs w:val="22"/>
+              </w:rPr>
+            </w:pPr>
+            <w:r>
+              <w:rPr>
+                <w:rFonts w:hint="eastAsia"/>
+                <w:iCs/>
+                <w:szCs w:val="22"/>
+              </w:rPr>
+              <w:t>이용 내역 정렬</w:t>
+            </w:r>
+            <w:r>
+              <w:rPr>
+                <w:iCs/>
+                <w:szCs w:val="22"/>
+              </w:rPr>
+              <w:br/>
+            </w:r>
+            <w:r>
+              <w:rPr>
+                <w:rFonts w:hint="eastAsia"/>
+                <w:iCs/>
+                <w:szCs w:val="22"/>
+              </w:rPr>
+              <w:t>(이용 내역 조회의 extend)</w:t>
+            </w:r>
+          </w:p>
+        </w:tc>
+      </w:tr>
+      <w:tr>
+        <w:tc>
+          <w:tcPr>
+            <w:tcW w:w="704" w:type="dxa"/>
+          </w:tcPr>
+          <w:p>
+            <w:pPr>
+              <w:rPr>
+                <w:rFonts w:hint="eastAsia"/>
+                <w:iCs/>
+                <w:szCs w:val="22"/>
+              </w:rPr>
+            </w:pPr>
+            <w:r>
+              <w:rPr>
+                <w:rFonts w:hint="eastAsia"/>
+                <w:iCs/>
+                <w:szCs w:val="22"/>
+              </w:rPr>
+              <w:t>26</w:t>
+            </w:r>
+          </w:p>
+        </w:tc>
+        <w:tc>
+          <w:tcPr>
+            <w:tcW w:w="5306" w:type="dxa"/>
+          </w:tcPr>
+          <w:p>
+            <w:pPr>
+              <w:rPr>
+                <w:rFonts w:hint="eastAsia"/>
+                <w:iCs/>
+                <w:szCs w:val="22"/>
+              </w:rPr>
+            </w:pPr>
+            <w:r>
+              <w:rPr>
+                <w:rFonts w:hint="eastAsia"/>
+                <w:iCs/>
+                <w:szCs w:val="22"/>
+              </w:rPr>
+              <w:t>과거 기록 중 특정 항목을 선택해서 삭제할 수 있다.</w:t>
+            </w:r>
+          </w:p>
+        </w:tc>
+        <w:tc>
+          <w:tcPr>
+            <w:tcW w:w="3766" w:type="dxa"/>
+          </w:tcPr>
+          <w:p>
+            <w:pPr>
+              <w:rPr>
+                <w:rFonts w:hint="eastAsia"/>
+                <w:iCs/>
+                <w:szCs w:val="22"/>
+              </w:rPr>
+            </w:pPr>
+            <w:r>
+              <w:rPr>
+                <w:rFonts w:hint="eastAsia"/>
+                <w:iCs/>
+                <w:szCs w:val="22"/>
+              </w:rPr>
+              <w:t>이용 내역 삭제</w:t>
+            </w:r>
+            <w:r>
+              <w:rPr>
+                <w:iCs/>
+                <w:szCs w:val="22"/>
+              </w:rPr>
+              <w:br/>
+            </w:r>
+            <w:r>
+              <w:rPr>
+                <w:rFonts w:hint="eastAsia"/>
+                <w:iCs/>
+                <w:szCs w:val="22"/>
+              </w:rPr>
+              <w:t>(이용 내역 조회의 extend)</w:t>
+            </w:r>
+          </w:p>
+        </w:tc>
+      </w:tr>
+      <w:tr>
+        <w:tc>
+          <w:tcPr>
+            <w:tcW w:w="704" w:type="dxa"/>
+          </w:tcPr>
+          <w:p>
+            <w:pPr>
+              <w:rPr>
+                <w:iCs/>
+                <w:szCs w:val="22"/>
+              </w:rPr>
+            </w:pPr>
+            <w:r>
+              <w:rPr>
+                <w:rFonts w:hint="eastAsia"/>
+                <w:iCs/>
+                <w:szCs w:val="22"/>
+              </w:rPr>
+              <w:t>2</w:t>
+            </w:r>
+            <w:r>
+              <w:rPr>
+                <w:rFonts w:hint="eastAsia"/>
+                <w:iCs/>
+                <w:szCs w:val="22"/>
+              </w:rPr>
+              <w:t>7</w:t>
             </w:r>
           </w:p>
         </w:tc>
@@ -1990,25 +2124,55 @@
                 <w:iCs/>
                 <w:szCs w:val="22"/>
               </w:rPr>
-              <w:t xml:space="preserve">관리자는 자전거 대여 정보를 </w:t>
-            </w:r>
-            <w:proofErr w:type="spellStart"/>
-            <w:r>
-              <w:rPr>
-                <w:rFonts w:hint="eastAsia"/>
-                <w:iCs/>
-                <w:szCs w:val="22"/>
-              </w:rPr>
-              <w:t>통계내어</w:t>
-            </w:r>
-            <w:proofErr w:type="spellEnd"/>
-            <w:r>
-              <w:rPr>
-                <w:rFonts w:hint="eastAsia"/>
-                <w:iCs/>
-                <w:szCs w:val="22"/>
-              </w:rPr>
-              <w:t xml:space="preserve"> 확인할 수 있다.</w:t>
+              <w:t xml:space="preserve">관리자는 </w:t>
+            </w:r>
+            <w:r>
+              <w:rPr>
+                <w:rFonts w:hint="eastAsia"/>
+                <w:iCs/>
+                <w:szCs w:val="22"/>
+              </w:rPr>
+              <w:t xml:space="preserve">전체 </w:t>
+            </w:r>
+            <w:r>
+              <w:rPr>
+                <w:rFonts w:hint="eastAsia"/>
+                <w:iCs/>
+                <w:szCs w:val="22"/>
+              </w:rPr>
+              <w:t xml:space="preserve">자전거 대여 </w:t>
+            </w:r>
+            <w:r>
+              <w:rPr>
+                <w:rFonts w:hint="eastAsia"/>
+                <w:iCs/>
+                <w:szCs w:val="22"/>
+              </w:rPr>
+              <w:t>내역을</w:t>
+            </w:r>
+            <w:r>
+              <w:rPr>
+                <w:rFonts w:hint="eastAsia"/>
+                <w:iCs/>
+                <w:szCs w:val="22"/>
+              </w:rPr>
+              <w:t xml:space="preserve"> </w:t>
+            </w:r>
+            <w:r>
+              <w:rPr>
+                <w:rFonts w:hint="eastAsia"/>
+                <w:iCs/>
+                <w:szCs w:val="22"/>
+              </w:rPr>
+              <w:t>조회</w:t>
+            </w:r>
+            <w:r>
+              <w:rPr>
+                <w:rFonts w:hint="eastAsia"/>
+                <w:iCs/>
+                <w:szCs w:val="22"/>
+              </w:rPr>
+              <w:t>할 수 있다.</w:t>
             </w:r>
           </w:p>
         </w:tc>
@@ -2019,17 +2183,209 @@
           <w:p>
             <w:pPr>
               <w:rPr>
-                <w:iCs/>
-                <w:szCs w:val="22"/>
-              </w:rPr>
-            </w:pPr>
-            <w:r>
-              <w:rPr>
-                <w:rFonts w:hint="eastAsia"/>
-                <w:iCs/>
-                <w:szCs w:val="22"/>
-              </w:rPr>
-              <w:t>자전거 대여 통계 조회</w:t>
+                <w:rFonts w:hint="eastAsia"/>
+                <w:iCs/>
+                <w:szCs w:val="22"/>
+              </w:rPr>
+            </w:pPr>
+            <w:r>
+              <w:rPr>
+                <w:rFonts w:hint="eastAsia"/>
+                <w:iCs/>
+                <w:szCs w:val="22"/>
+              </w:rPr>
+              <w:t xml:space="preserve">자전거 대여 </w:t>
+            </w:r>
+            <w:r>
+              <w:rPr>
+                <w:rFonts w:hint="eastAsia"/>
+                <w:iCs/>
+                <w:szCs w:val="22"/>
+              </w:rPr>
+              <w:t>내역 조회</w:t>
+            </w:r>
+          </w:p>
+        </w:tc>
+      </w:tr>
+      <w:tr>
+        <w:tc>
+          <w:tcPr>
+            <w:tcW w:w="704" w:type="dxa"/>
+          </w:tcPr>
+          <w:p>
+            <w:pPr>
+              <w:rPr>
+                <w:rFonts w:hint="eastAsia"/>
+                <w:iCs/>
+                <w:szCs w:val="22"/>
+              </w:rPr>
+            </w:pPr>
+            <w:r>
+              <w:rPr>
+                <w:rFonts w:hint="eastAsia"/>
+                <w:iCs/>
+                <w:szCs w:val="22"/>
+              </w:rPr>
+              <w:t>28</w:t>
+            </w:r>
+          </w:p>
+        </w:tc>
+        <w:tc>
+          <w:tcPr>
+            <w:tcW w:w="5306" w:type="dxa"/>
+          </w:tcPr>
+          <w:p>
+            <w:pPr>
+              <w:tabs>
+                <w:tab w:val="left" w:pos="1845"/>
+              </w:tabs>
+              <w:rPr>
+                <w:rFonts w:hint="eastAsia"/>
+                <w:iCs/>
+                <w:szCs w:val="22"/>
+              </w:rPr>
+            </w:pPr>
+            <w:r>
+              <w:rPr>
+                <w:rFonts w:hint="eastAsia"/>
+                <w:iCs/>
+                <w:szCs w:val="22"/>
+              </w:rPr>
+              <w:t>원하는 경우 반납 시간 기준 최근/지역별 기준으로 정렬해서 조회할 수 있다.</w:t>
+            </w:r>
+          </w:p>
+        </w:tc>
+        <w:tc>
+          <w:tcPr>
+            <w:tcW w:w="3766" w:type="dxa"/>
+          </w:tcPr>
+          <w:p>
+            <w:pPr>
+              <w:rPr>
+                <w:rFonts w:hint="eastAsia"/>
+                <w:iCs/>
+                <w:szCs w:val="22"/>
+              </w:rPr>
+            </w:pPr>
+            <w:r>
+              <w:rPr>
+                <w:rFonts w:hint="eastAsia"/>
+                <w:iCs/>
+                <w:szCs w:val="22"/>
+              </w:rPr>
+              <w:t>자전거 대여 내역 정렬</w:t>
+            </w:r>
+            <w:r>
+              <w:rPr>
+                <w:iCs/>
+                <w:szCs w:val="22"/>
+              </w:rPr>
+              <w:br/>
+            </w:r>
+            <w:r>
+              <w:rPr>
+                <w:rFonts w:hint="eastAsia"/>
+                <w:iCs/>
+                <w:szCs w:val="22"/>
+              </w:rPr>
+              <w:t>(자전거 대여 내역 조회의 extend)</w:t>
+            </w:r>
+          </w:p>
+        </w:tc>
+      </w:tr>
+      <w:tr>
+        <w:tc>
+          <w:tcPr>
+            <w:tcW w:w="704" w:type="dxa"/>
+          </w:tcPr>
+          <w:p>
+            <w:pPr>
+              <w:rPr>
+                <w:rFonts w:hint="eastAsia"/>
+                <w:iCs/>
+                <w:szCs w:val="22"/>
+              </w:rPr>
+            </w:pPr>
+            <w:r>
+              <w:rPr>
+                <w:rFonts w:hint="eastAsia"/>
+                <w:iCs/>
+                <w:szCs w:val="22"/>
+              </w:rPr>
+              <w:t>29</w:t>
+            </w:r>
+          </w:p>
+        </w:tc>
+        <w:tc>
+          <w:tcPr>
+            <w:tcW w:w="5306" w:type="dxa"/>
+          </w:tcPr>
+          <w:p>
+            <w:pPr>
+              <w:tabs>
+                <w:tab w:val="left" w:pos="1845"/>
+              </w:tabs>
+              <w:rPr>
+                <w:rFonts w:hint="eastAsia"/>
+                <w:iCs/>
+                <w:szCs w:val="22"/>
+              </w:rPr>
+            </w:pPr>
+            <w:r>
+              <w:rPr>
+                <w:rFonts w:hint="eastAsia"/>
+                <w:iCs/>
+                <w:szCs w:val="22"/>
+              </w:rPr>
+              <w:t xml:space="preserve">관리자는 최근 1주일, 1개월, 1년 간의 </w:t>
+            </w:r>
+            <w:r>
+              <w:rPr>
+                <w:rFonts w:hint="eastAsia"/>
+                <w:iCs/>
+                <w:szCs w:val="22"/>
+              </w:rPr>
+              <w:t>자전거 대</w:t>
+            </w:r>
+            <w:r>
+              <w:rPr>
+                <w:rFonts w:hint="eastAsia"/>
+                <w:iCs/>
+                <w:szCs w:val="22"/>
+              </w:rPr>
+              <w:lastRenderedPageBreak/>
+              <w:t>여 내역을</w:t>
+            </w:r>
+            <w:r>
+              <w:rPr>
+                <w:rFonts w:hint="eastAsia"/>
+                <w:iCs/>
+                <w:szCs w:val="22"/>
+              </w:rPr>
+              <w:t xml:space="preserve"> 통계 내어 확인할 수 있다.</w:t>
+            </w:r>
+          </w:p>
+        </w:tc>
+        <w:tc>
+          <w:tcPr>
+            <w:tcW w:w="3766" w:type="dxa"/>
+          </w:tcPr>
+          <w:p>
+            <w:pPr>
+              <w:rPr>
+                <w:rFonts w:hint="eastAsia"/>
+                <w:iCs/>
+                <w:szCs w:val="22"/>
+              </w:rPr>
+            </w:pPr>
+            <w:r>
+              <w:rPr>
+                <w:rFonts w:hint="eastAsia"/>
+                <w:iCs/>
+                <w:szCs w:val="22"/>
+              </w:rPr>
+              <w:lastRenderedPageBreak/>
+              <w:t>자전거 대여 내역 통계</w:t>
             </w:r>
           </w:p>
         </w:tc>
@@ -3000,7 +3356,7 @@
       <w:kern w:val="0"/>
       <w:sz w:val="20"/>
       <w:szCs w:val="20"/>
-      <w:lang w:val="ko-US"/>
+      <w:lang/>
       <w14:ligatures w14:val="none"/>
     </w:rPr>
   </w:style>

</xml_diff>

<commit_message>
requirement list requirement 수정
</commit_message>
<xml_diff>
--- a/Requirement Capturing/requirement list.docx
+++ b/Requirement Capturing/requirement list.docx
@@ -19,7 +19,29 @@
           <w:sz w:val="24"/>
           <w:szCs w:val="28"/>
         </w:rPr>
-        <w:t>*확인용 팀코드: 10435</w:t>
+        <w:t xml:space="preserve">*확인용 </w:t>
+      </w:r>
+      <w:proofErr w:type="spellStart"/>
+      <w:r>
+        <w:rPr>
+          <w:rFonts w:hint="eastAsia"/>
+          <w:b/>
+          <w:bCs/>
+          <w:sz w:val="24"/>
+          <w:szCs w:val="28"/>
+        </w:rPr>
+        <w:t>팀코드</w:t>
+      </w:r>
+      <w:proofErr w:type="spellEnd"/>
+      <w:r>
+        <w:rPr>
+          <w:rFonts w:hint="eastAsia"/>
+          <w:b/>
+          <w:bCs/>
+          <w:sz w:val="24"/>
+          <w:szCs w:val="28"/>
+        </w:rPr>
+        <w:t>: 10435</w:t>
       </w:r>
     </w:p>
     <w:p>
@@ -88,11 +110,19 @@
       </w:r>
     </w:p>
     <w:p>
+      <w:proofErr w:type="spellStart"/>
       <w:r>
         <w:rPr>
           <w:rFonts w:hint="eastAsia"/>
         </w:rPr>
-        <w:t xml:space="preserve">오연서 </w:t>
+        <w:t>오연서</w:t>
+      </w:r>
+      <w:proofErr w:type="spellEnd"/>
+      <w:r>
+        <w:rPr>
+          <w:rFonts w:hint="eastAsia"/>
+        </w:rPr>
+        <w:t xml:space="preserve"> </w:t>
       </w:r>
       <w:r>
         <w:t>–</w:t>
@@ -258,7 +288,28 @@
                 <w:rFonts w:hint="eastAsia"/>
                 <w:szCs w:val="22"/>
               </w:rPr>
-              <w:t>사용자가 ID, 비밀번호, 전화번호, 결제 수단, 선호 자전거 유형(일반/전기)을 입력한다.</w:t>
+              <w:t>회원의 필수 입력 정보(</w:t>
+            </w:r>
+            <w:r>
+              <w:rPr>
+                <w:rFonts w:hint="eastAsia"/>
+                <w:szCs w:val="22"/>
+              </w:rPr>
+              <w:t>ID, 비밀번호, 전화번호, 결제 수단, 선호 자전거 유형</w:t>
+            </w:r>
+            <w:r>
+              <w:rPr>
+                <w:rFonts w:hint="eastAsia"/>
+                <w:szCs w:val="22"/>
+              </w:rPr>
+              <w:t>)를</w:t>
+            </w:r>
+            <w:r>
+              <w:rPr>
+                <w:rFonts w:hint="eastAsia"/>
+                <w:szCs w:val="22"/>
+              </w:rPr>
+              <w:t xml:space="preserve"> 입력한다.</w:t>
             </w:r>
           </w:p>
         </w:tc>
@@ -277,7 +328,7 @@
                 <w:rFonts w:hint="eastAsia"/>
                 <w:szCs w:val="22"/>
               </w:rPr>
-              <w:t>사용자 회원 가입</w:t>
+              <w:t>회원 가입</w:t>
             </w:r>
           </w:p>
         </w:tc>
@@ -376,7 +427,14 @@
                 <w:rFonts w:hint="eastAsia"/>
                 <w:szCs w:val="22"/>
               </w:rPr>
-              <w:t>멤버(회원, 관리자)가 ID와 비밀번호를 입력한다.</w:t>
+              <w:t>관리자와 회원이</w:t>
+            </w:r>
+            <w:r>
+              <w:rPr>
+                <w:rFonts w:hint="eastAsia"/>
+                <w:szCs w:val="22"/>
+              </w:rPr>
+              <w:t xml:space="preserve"> ID와 비밀번호를 입력한다.</w:t>
             </w:r>
           </w:p>
         </w:tc>
@@ -395,7 +453,7 @@
                 <w:rFonts w:hint="eastAsia"/>
                 <w:szCs w:val="22"/>
               </w:rPr>
-              <w:t>멤버 로그인</w:t>
+              <w:t>로그인</w:t>
             </w:r>
           </w:p>
         </w:tc>
@@ -435,7 +493,14 @@
                 <w:rFonts w:hint="eastAsia"/>
                 <w:szCs w:val="22"/>
               </w:rPr>
-              <w:t>멤버의 시스템 접속이 종료되도록 한다.</w:t>
+              <w:t>관리자와 회원</w:t>
+            </w:r>
+            <w:r>
+              <w:rPr>
+                <w:rFonts w:hint="eastAsia"/>
+                <w:szCs w:val="22"/>
+              </w:rPr>
+              <w:t>의 시스템 접속이 종료되도록 한다.</w:t>
             </w:r>
           </w:p>
         </w:tc>
@@ -454,7 +519,7 @@
                 <w:rFonts w:hint="eastAsia"/>
                 <w:szCs w:val="22"/>
               </w:rPr>
-              <w:t>멤버 로그아웃</w:t>
+              <w:t>로그아웃</w:t>
             </w:r>
           </w:p>
         </w:tc>
@@ -513,7 +578,7 @@
                 <w:rFonts w:hint="eastAsia"/>
                 <w:szCs w:val="22"/>
               </w:rPr>
-              <w:t>자전거 대여소 등록</w:t>
+              <w:t>대여소 등록</w:t>
             </w:r>
           </w:p>
         </w:tc>
@@ -572,7 +637,7 @@
                 <w:rFonts w:hint="eastAsia"/>
                 <w:szCs w:val="22"/>
               </w:rPr>
-              <w:t>자전거 대여소 리스트 조회</w:t>
+              <w:t>대여소 리스트 조회</w:t>
             </w:r>
           </w:p>
         </w:tc>
@@ -612,7 +677,21 @@
                 <w:rFonts w:hint="eastAsia"/>
                 <w:szCs w:val="22"/>
               </w:rPr>
-              <w:t>관리자가 대여소 항목을 선택하여 상세 내용을 볼 수 있도록 한다.</w:t>
+              <w:t xml:space="preserve">관리자가 </w:t>
+            </w:r>
+            <w:r>
+              <w:rPr>
+                <w:rFonts w:hint="eastAsia"/>
+                <w:szCs w:val="22"/>
+              </w:rPr>
+              <w:t xml:space="preserve">대여소 리스트에서 </w:t>
+            </w:r>
+            <w:r>
+              <w:rPr>
+                <w:rFonts w:hint="eastAsia"/>
+                <w:szCs w:val="22"/>
+              </w:rPr>
+              <w:t>대여소 항목을 선택하여 상세 내용을 볼 수 있도록 한다.</w:t>
             </w:r>
           </w:p>
         </w:tc>
@@ -631,7 +710,7 @@
                 <w:rFonts w:hint="eastAsia"/>
                 <w:szCs w:val="22"/>
               </w:rPr>
-              <w:t>자전거 대여소 상세 내용 조회</w:t>
+              <w:t>대여소 상세 내용 조회</w:t>
             </w:r>
           </w:p>
         </w:tc>
@@ -671,7 +750,21 @@
                 <w:rFonts w:hint="eastAsia"/>
                 <w:szCs w:val="22"/>
               </w:rPr>
-              <w:t>관리자가 대여소의 항목을 삭제한다.</w:t>
+              <w:t xml:space="preserve">관리자가 </w:t>
+            </w:r>
+            <w:r>
+              <w:rPr>
+                <w:rFonts w:hint="eastAsia"/>
+                <w:szCs w:val="22"/>
+              </w:rPr>
+              <w:t xml:space="preserve">대여소 리스트에서 특정 </w:t>
+            </w:r>
+            <w:r>
+              <w:rPr>
+                <w:rFonts w:hint="eastAsia"/>
+                <w:szCs w:val="22"/>
+              </w:rPr>
+              <w:t>대여소의 항목을 삭제한다.</w:t>
             </w:r>
           </w:p>
         </w:tc>
@@ -690,7 +783,7 @@
                 <w:rFonts w:hint="eastAsia"/>
                 <w:szCs w:val="22"/>
               </w:rPr>
-              <w:t>자전거 대여소 삭제</w:t>
+              <w:t>대여소 삭제</w:t>
             </w:r>
           </w:p>
           <w:p>
@@ -767,7 +860,6 @@
                 <w:rFonts w:asciiTheme="minorEastAsia" w:eastAsiaTheme="minorEastAsia" w:hAnsiTheme="minorEastAsia"/>
                 <w:sz w:val="22"/>
                 <w:szCs w:val="22"/>
-                <w:lang w:val="en-US"/>
               </w:rPr>
             </w:pPr>
             <w:r>
@@ -840,7 +932,6 @@
                 <w:rFonts w:asciiTheme="minorEastAsia" w:eastAsiaTheme="minorEastAsia" w:hAnsiTheme="minorEastAsia"/>
                 <w:sz w:val="22"/>
                 <w:szCs w:val="22"/>
-                <w:lang w:val="en-US"/>
               </w:rPr>
             </w:pPr>
             <w:r>
@@ -998,7 +1089,6 @@
               <w:rPr>
                 <w:sz w:val="22"/>
                 <w:szCs w:val="22"/>
-                <w:lang w:val="en-US"/>
               </w:rPr>
             </w:pPr>
             <w:r>
@@ -1014,7 +1104,6 @@
                 <w:rFonts w:ascii="맑은 고딕" w:eastAsia="맑은 고딕" w:hAnsi="맑은 고딕"/>
                 <w:sz w:val="22"/>
                 <w:szCs w:val="22"/>
-                <w:lang w:val="en-US"/>
               </w:rPr>
               <w:t>use case</w:t>
             </w:r>
@@ -1023,7 +1112,6 @@
                 <w:rFonts w:ascii="맑은 고딕" w:eastAsia="맑은 고딕" w:hAnsi="맑은 고딕" w:hint="eastAsia"/>
                 <w:sz w:val="22"/>
                 <w:szCs w:val="22"/>
-                <w:lang w:val="en-US"/>
               </w:rPr>
               <w:t xml:space="preserve">의 </w:t>
             </w:r>
@@ -1032,7 +1120,6 @@
                 <w:rFonts w:ascii="맑은 고딕" w:eastAsia="맑은 고딕" w:hAnsi="맑은 고딕"/>
                 <w:sz w:val="22"/>
                 <w:szCs w:val="22"/>
-                <w:lang w:val="en-US"/>
               </w:rPr>
               <w:t>extend)</w:t>
             </w:r>
@@ -1916,7 +2003,6 @@
           <w:p>
             <w:pPr>
               <w:rPr>
-                <w:rFonts w:hint="eastAsia"/>
                 <w:iCs/>
                 <w:szCs w:val="22"/>
               </w:rPr>
@@ -1938,7 +2024,6 @@
           <w:p>
             <w:pPr>
               <w:rPr>
-                <w:rFonts w:hint="eastAsia"/>
                 <w:iCs/>
                 <w:szCs w:val="22"/>
               </w:rPr>
@@ -1960,7 +2045,6 @@
           <w:p>
             <w:pPr>
               <w:rPr>
-                <w:rFonts w:hint="eastAsia"/>
                 <w:iCs/>
                 <w:szCs w:val="22"/>
               </w:rPr>
@@ -1999,7 +2083,6 @@
           <w:p>
             <w:pPr>
               <w:rPr>
-                <w:rFonts w:hint="eastAsia"/>
                 <w:iCs/>
                 <w:szCs w:val="22"/>
               </w:rPr>
@@ -2021,7 +2104,6 @@
           <w:p>
             <w:pPr>
               <w:rPr>
-                <w:rFonts w:hint="eastAsia"/>
                 <w:iCs/>
                 <w:szCs w:val="22"/>
               </w:rPr>
@@ -2043,7 +2125,6 @@
           <w:p>
             <w:pPr>
               <w:rPr>
-                <w:rFonts w:hint="eastAsia"/>
                 <w:iCs/>
                 <w:szCs w:val="22"/>
               </w:rPr>
@@ -2183,7 +2264,6 @@
           <w:p>
             <w:pPr>
               <w:rPr>
-                <w:rFonts w:hint="eastAsia"/>
                 <w:iCs/>
                 <w:szCs w:val="22"/>
               </w:rPr>
@@ -2215,7 +2295,6 @@
           <w:p>
             <w:pPr>
               <w:rPr>
-                <w:rFonts w:hint="eastAsia"/>
                 <w:iCs/>
                 <w:szCs w:val="22"/>
               </w:rPr>
@@ -2240,7 +2319,6 @@
                 <w:tab w:val="left" w:pos="1845"/>
               </w:tabs>
               <w:rPr>
-                <w:rFonts w:hint="eastAsia"/>
                 <w:iCs/>
                 <w:szCs w:val="22"/>
               </w:rPr>
@@ -2262,7 +2340,6 @@
           <w:p>
             <w:pPr>
               <w:rPr>
-                <w:rFonts w:hint="eastAsia"/>
                 <w:iCs/>
                 <w:szCs w:val="22"/>
               </w:rPr>
@@ -2301,7 +2378,6 @@
           <w:p>
             <w:pPr>
               <w:rPr>
-                <w:rFonts w:hint="eastAsia"/>
                 <w:iCs/>
                 <w:szCs w:val="22"/>
               </w:rPr>
@@ -2326,26 +2402,17 @@
                 <w:tab w:val="left" w:pos="1845"/>
               </w:tabs>
               <w:rPr>
-                <w:rFonts w:hint="eastAsia"/>
-                <w:iCs/>
-                <w:szCs w:val="22"/>
-              </w:rPr>
-            </w:pPr>
-            <w:r>
-              <w:rPr>
-                <w:rFonts w:hint="eastAsia"/>
-                <w:iCs/>
-                <w:szCs w:val="22"/>
-              </w:rPr>
-              <w:t xml:space="preserve">관리자는 최근 1주일, 1개월, 1년 간의 </w:t>
-            </w:r>
-            <w:r>
-              <w:rPr>
-                <w:rFonts w:hint="eastAsia"/>
-                <w:iCs/>
-                <w:szCs w:val="22"/>
-              </w:rPr>
-              <w:t>자전거 대</w:t>
+                <w:iCs/>
+                <w:szCs w:val="22"/>
+              </w:rPr>
+            </w:pPr>
+            <w:r>
+              <w:rPr>
+                <w:rFonts w:hint="eastAsia"/>
+                <w:iCs/>
+                <w:szCs w:val="22"/>
+              </w:rPr>
+              <w:t>관리자는 최근 1주일, 1개월, 1년 간의 자전거 대</w:t>
             </w:r>
             <w:r>
               <w:rPr>
@@ -2354,15 +2421,7 @@
                 <w:szCs w:val="22"/>
               </w:rPr>
               <w:lastRenderedPageBreak/>
-              <w:t>여 내역을</w:t>
-            </w:r>
-            <w:r>
-              <w:rPr>
-                <w:rFonts w:hint="eastAsia"/>
-                <w:iCs/>
-                <w:szCs w:val="22"/>
-              </w:rPr>
-              <w:t xml:space="preserve"> 통계 내어 확인할 수 있다.</w:t>
+              <w:t>여 내역을 통계 내어 확인할 수 있다.</w:t>
             </w:r>
           </w:p>
         </w:tc>
@@ -2373,7 +2432,6 @@
           <w:p>
             <w:pPr>
               <w:rPr>
-                <w:rFonts w:hint="eastAsia"/>
                 <w:iCs/>
                 <w:szCs w:val="22"/>
               </w:rPr>
@@ -3356,7 +3414,6 @@
       <w:kern w:val="0"/>
       <w:sz w:val="20"/>
       <w:szCs w:val="20"/>
-      <w:lang/>
       <w14:ligatures w14:val="none"/>
     </w:rPr>
   </w:style>

</xml_diff>

<commit_message>
12번 usecase 삭제 및 extend 번호 수정
</commit_message>
<xml_diff>
--- a/Requirement Capturing/requirement list.docx
+++ b/Requirement Capturing/requirement list.docx
@@ -280,7 +280,37 @@
                 <w:rFonts w:hint="eastAsia"/>
                 <w:szCs w:val="22"/>
               </w:rPr>
-              <w:t>사용자가 ID, 비밀번호, 전화번호, 결제 수단, 선호 자전거 유형(일반/전기)을 입력한다.</w:t>
+              <w:t>회원의 필수 입력 정보(</w:t>
+            </w:r>
+            <w:r>
+              <w:rPr>
+                <w:rFonts w:hint="eastAsia"/>
+                <w:szCs w:val="22"/>
+              </w:rPr>
+              <w:t>ID, 비밀번호, 전화번호, 결제 수단, 선호 자전거 유형</w:t>
+            </w:r>
+            <w:r>
+              <w:rPr>
+                <w:rFonts w:hint="eastAsia"/>
+                <w:szCs w:val="22"/>
+              </w:rPr>
+              <w:t>)</w:t>
+            </w:r>
+            <w:proofErr w:type="spellStart"/>
+            <w:r>
+              <w:rPr>
+                <w:rFonts w:hint="eastAsia"/>
+                <w:szCs w:val="22"/>
+              </w:rPr>
+              <w:t>를</w:t>
+            </w:r>
+            <w:proofErr w:type="spellEnd"/>
+            <w:r>
+              <w:rPr>
+                <w:rFonts w:hint="eastAsia"/>
+                <w:szCs w:val="22"/>
+              </w:rPr>
+              <w:t xml:space="preserve"> 입력한다.</w:t>
             </w:r>
           </w:p>
         </w:tc>
@@ -299,7 +329,7 @@
                 <w:rFonts w:hint="eastAsia"/>
                 <w:szCs w:val="22"/>
               </w:rPr>
-              <w:t>사용자 회원 가입</w:t>
+              <w:t>회원 가입</w:t>
             </w:r>
           </w:p>
         </w:tc>
@@ -398,7 +428,14 @@
                 <w:rFonts w:hint="eastAsia"/>
                 <w:szCs w:val="22"/>
               </w:rPr>
-              <w:t>멤버(회원, 관리자)가 ID와 비밀번호를 입력한다.</w:t>
+              <w:t>관리자와 회원이</w:t>
+            </w:r>
+            <w:r>
+              <w:rPr>
+                <w:rFonts w:hint="eastAsia"/>
+                <w:szCs w:val="22"/>
+              </w:rPr>
+              <w:t xml:space="preserve"> ID와 비밀번호를 입력한다.</w:t>
             </w:r>
           </w:p>
         </w:tc>
@@ -417,7 +454,7 @@
                 <w:rFonts w:hint="eastAsia"/>
                 <w:szCs w:val="22"/>
               </w:rPr>
-              <w:t>멤버 로그인</w:t>
+              <w:t>로그인</w:t>
             </w:r>
           </w:p>
         </w:tc>
@@ -457,7 +494,14 @@
                 <w:rFonts w:hint="eastAsia"/>
                 <w:szCs w:val="22"/>
               </w:rPr>
-              <w:t>멤버의 시스템 접속이 종료되도록 한다.</w:t>
+              <w:t>관리자와 회원</w:t>
+            </w:r>
+            <w:r>
+              <w:rPr>
+                <w:rFonts w:hint="eastAsia"/>
+                <w:szCs w:val="22"/>
+              </w:rPr>
+              <w:t>의 시스템 접속이 종료되도록 한다.</w:t>
             </w:r>
           </w:p>
         </w:tc>
@@ -476,7 +520,7 @@
                 <w:rFonts w:hint="eastAsia"/>
                 <w:szCs w:val="22"/>
               </w:rPr>
-              <w:t>멤버 로그아웃</w:t>
+              <w:t>로그아웃</w:t>
             </w:r>
           </w:p>
         </w:tc>
@@ -535,7 +579,7 @@
                 <w:rFonts w:hint="eastAsia"/>
                 <w:szCs w:val="22"/>
               </w:rPr>
-              <w:t>자전거 대여소 등록</w:t>
+              <w:t>대여소 등록</w:t>
             </w:r>
           </w:p>
         </w:tc>
@@ -594,7 +638,7 @@
                 <w:rFonts w:hint="eastAsia"/>
                 <w:szCs w:val="22"/>
               </w:rPr>
-              <w:t>자전거 대여소 리스트 조회</w:t>
+              <w:t>대여소 리스트 조회</w:t>
             </w:r>
           </w:p>
         </w:tc>
@@ -634,7 +678,21 @@
                 <w:rFonts w:hint="eastAsia"/>
                 <w:szCs w:val="22"/>
               </w:rPr>
-              <w:t>관리자가 대여소 항목을 선택하여 상세 내용을 볼 수 있도록 한다.</w:t>
+              <w:t xml:space="preserve">관리자가 </w:t>
+            </w:r>
+            <w:r>
+              <w:rPr>
+                <w:rFonts w:hint="eastAsia"/>
+                <w:szCs w:val="22"/>
+              </w:rPr>
+              <w:t xml:space="preserve">대여소 리스트에서 </w:t>
+            </w:r>
+            <w:r>
+              <w:rPr>
+                <w:rFonts w:hint="eastAsia"/>
+                <w:szCs w:val="22"/>
+              </w:rPr>
+              <w:t>대여소 항목을 선택하여 상세 내용을 볼 수 있도록 한다.</w:t>
             </w:r>
           </w:p>
         </w:tc>
@@ -653,7 +711,7 @@
                 <w:rFonts w:hint="eastAsia"/>
                 <w:szCs w:val="22"/>
               </w:rPr>
-              <w:t>자전거 대여소 상세 내용 조회</w:t>
+              <w:t>대여소 상세 내용 조회</w:t>
             </w:r>
           </w:p>
         </w:tc>
@@ -693,7 +751,21 @@
                 <w:rFonts w:hint="eastAsia"/>
                 <w:szCs w:val="22"/>
               </w:rPr>
-              <w:t>관리자가 대여소의 항목을 삭제한다.</w:t>
+              <w:t xml:space="preserve">관리자가 </w:t>
+            </w:r>
+            <w:r>
+              <w:rPr>
+                <w:rFonts w:hint="eastAsia"/>
+                <w:szCs w:val="22"/>
+              </w:rPr>
+              <w:t xml:space="preserve">대여소 리스트에서 특정 </w:t>
+            </w:r>
+            <w:r>
+              <w:rPr>
+                <w:rFonts w:hint="eastAsia"/>
+                <w:szCs w:val="22"/>
+              </w:rPr>
+              <w:t>대여소의 항목을 삭제한다.</w:t>
             </w:r>
           </w:p>
         </w:tc>
@@ -712,21 +784,35 @@
                 <w:rFonts w:hint="eastAsia"/>
                 <w:szCs w:val="22"/>
               </w:rPr>
-              <w:t>자전거 대여소 삭제</w:t>
-            </w:r>
-          </w:p>
-          <w:p>
-            <w:pPr>
-              <w:rPr>
-                <w:szCs w:val="22"/>
-              </w:rPr>
-            </w:pPr>
-            <w:r>
-              <w:rPr>
-                <w:rFonts w:hint="eastAsia"/>
-                <w:szCs w:val="22"/>
-              </w:rPr>
-              <w:t>(7번 use case의 extend)</w:t>
+              <w:t>대여소 삭제</w:t>
+            </w:r>
+          </w:p>
+          <w:p>
+            <w:pPr>
+              <w:rPr>
+                <w:szCs w:val="22"/>
+              </w:rPr>
+            </w:pPr>
+            <w:r>
+              <w:rPr>
+                <w:rFonts w:hint="eastAsia"/>
+                <w:szCs w:val="22"/>
+              </w:rPr>
+              <w:t>(</w:t>
+            </w:r>
+            <w:r>
+              <w:rPr>
+                <w:rFonts w:hint="eastAsia"/>
+                <w:szCs w:val="22"/>
+              </w:rPr>
+              <w:t>6</w:t>
+            </w:r>
+            <w:r>
+              <w:rPr>
+                <w:rFonts w:hint="eastAsia"/>
+                <w:szCs w:val="22"/>
+              </w:rPr>
+              <w:t>번 use case의 extend)</w:t>
             </w:r>
           </w:p>
         </w:tc>
@@ -789,7 +875,6 @@
                 <w:rFonts w:asciiTheme="minorEastAsia" w:eastAsiaTheme="minorEastAsia" w:hAnsiTheme="minorEastAsia"/>
                 <w:sz w:val="22"/>
                 <w:szCs w:val="22"/>
-                <w:lang w:val="en-US"/>
               </w:rPr>
             </w:pPr>
             <w:r>
@@ -862,7 +947,6 @@
                 <w:rFonts w:asciiTheme="minorEastAsia" w:eastAsiaTheme="minorEastAsia" w:hAnsiTheme="minorEastAsia"/>
                 <w:sz w:val="22"/>
                 <w:szCs w:val="22"/>
-                <w:lang w:val="en-US"/>
               </w:rPr>
             </w:pPr>
             <w:r>
@@ -914,27 +998,11 @@
             </w:pPr>
             <w:r>
               <w:rPr>
-                <w:rFonts w:asciiTheme="minorEastAsia" w:eastAsiaTheme="minorEastAsia" w:hAnsiTheme="minorEastAsia" w:hint="eastAsia"/>
-                <w:sz w:val="22"/>
-                <w:szCs w:val="22"/>
-              </w:rPr>
-              <w:t>자전거 리스트에서 특정 자전거를 선택하여</w:t>
-            </w:r>
-            <w:r>
-              <w:rPr>
-                <w:rFonts w:asciiTheme="minorEastAsia" w:eastAsiaTheme="minorEastAsia" w:hAnsiTheme="minorEastAsia"/>
-                <w:sz w:val="22"/>
-                <w:szCs w:val="22"/>
-              </w:rPr>
-              <w:t xml:space="preserve"> </w:t>
-            </w:r>
-            <w:r>
-              <w:rPr>
-                <w:rFonts w:asciiTheme="minorEastAsia" w:eastAsiaTheme="minorEastAsia" w:hAnsiTheme="minorEastAsia" w:hint="eastAsia"/>
-                <w:sz w:val="22"/>
-                <w:szCs w:val="22"/>
-              </w:rPr>
-              <w:t>상세정보를 볼 수 있다.</w:t>
+                <w:rFonts w:ascii="맑은 고딕" w:eastAsia="맑은 고딕" w:hAnsi="맑은 고딕" w:hint="eastAsia"/>
+                <w:sz w:val="22"/>
+                <w:szCs w:val="22"/>
+              </w:rPr>
+              <w:t>자전거 리스트에서 특정 자전거를 삭제할 수 있다.</w:t>
             </w:r>
           </w:p>
         </w:tc>
@@ -958,7 +1026,47 @@
                 <w:sz w:val="22"/>
                 <w:szCs w:val="22"/>
               </w:rPr>
-              <w:t>자전거 상세정보 조회</w:t>
+              <w:t>자전거 삭제 (</w:t>
+            </w:r>
+            <w:r>
+              <w:rPr>
+                <w:rFonts w:ascii="맑은 고딕" w:eastAsia="맑은 고딕" w:hAnsi="맑은 고딕" w:hint="eastAsia"/>
+                <w:sz w:val="22"/>
+                <w:szCs w:val="22"/>
+              </w:rPr>
+              <w:t>10</w:t>
+            </w:r>
+            <w:r>
+              <w:rPr>
+                <w:rFonts w:ascii="맑은 고딕" w:eastAsia="맑은 고딕" w:hAnsi="맑은 고딕" w:hint="eastAsia"/>
+                <w:sz w:val="22"/>
+                <w:szCs w:val="22"/>
+              </w:rPr>
+              <w:t xml:space="preserve">번 </w:t>
+            </w:r>
+            <w:r>
+              <w:rPr>
+                <w:rFonts w:ascii="맑은 고딕" w:eastAsia="맑은 고딕" w:hAnsi="맑은 고딕"/>
+                <w:sz w:val="22"/>
+                <w:szCs w:val="22"/>
+              </w:rPr>
+              <w:t>use case</w:t>
+            </w:r>
+            <w:r>
+              <w:rPr>
+                <w:rFonts w:ascii="맑은 고딕" w:eastAsia="맑은 고딕" w:hAnsi="맑은 고딕" w:hint="eastAsia"/>
+                <w:sz w:val="22"/>
+                <w:szCs w:val="22"/>
+              </w:rPr>
+              <w:t xml:space="preserve">의 </w:t>
+            </w:r>
+            <w:r>
+              <w:rPr>
+                <w:rFonts w:ascii="맑은 고딕" w:eastAsia="맑은 고딕" w:hAnsi="맑은 고딕"/>
+                <w:sz w:val="22"/>
+                <w:szCs w:val="22"/>
+              </w:rPr>
+              <w:t>extend)</w:t>
             </w:r>
           </w:p>
         </w:tc>
@@ -1000,11 +1108,27 @@
             </w:pPr>
             <w:r>
               <w:rPr>
-                <w:rFonts w:ascii="맑은 고딕" w:eastAsia="맑은 고딕" w:hAnsi="맑은 고딕" w:hint="eastAsia"/>
-                <w:sz w:val="22"/>
-                <w:szCs w:val="22"/>
-              </w:rPr>
-              <w:t>자전거 리스트에서 특정 자전거를 삭제할 수 있다.</w:t>
+                <w:rFonts w:asciiTheme="minorEastAsia" w:eastAsiaTheme="minorEastAsia" w:hAnsiTheme="minorEastAsia" w:hint="eastAsia"/>
+                <w:sz w:val="22"/>
+                <w:szCs w:val="22"/>
+              </w:rPr>
+              <w:t>자전거 리스트에서 특정 자전거를 선택하여</w:t>
+            </w:r>
+            <w:r>
+              <w:rPr>
+                <w:rFonts w:asciiTheme="minorEastAsia" w:eastAsiaTheme="minorEastAsia" w:hAnsiTheme="minorEastAsia"/>
+                <w:sz w:val="22"/>
+                <w:szCs w:val="22"/>
+              </w:rPr>
+              <w:t xml:space="preserve"> </w:t>
+            </w:r>
+            <w:r>
+              <w:rPr>
+                <w:rFonts w:asciiTheme="minorEastAsia" w:eastAsiaTheme="minorEastAsia" w:hAnsiTheme="minorEastAsia" w:hint="eastAsia"/>
+                <w:sz w:val="22"/>
+                <w:szCs w:val="22"/>
+              </w:rPr>
+              <w:t>상세정보를 볼 수 있다.</w:t>
             </w:r>
           </w:p>
         </w:tc>
@@ -1020,7 +1144,6 @@
               <w:rPr>
                 <w:sz w:val="22"/>
                 <w:szCs w:val="22"/>
-                <w:lang w:val="en-US"/>
               </w:rPr>
             </w:pPr>
             <w:r>
@@ -1029,34 +1152,7 @@
                 <w:sz w:val="22"/>
                 <w:szCs w:val="22"/>
               </w:rPr>
-              <w:t xml:space="preserve">자전거 삭제 (11번 </w:t>
-            </w:r>
-            <w:r>
-              <w:rPr>
-                <w:rFonts w:ascii="맑은 고딕" w:eastAsia="맑은 고딕" w:hAnsi="맑은 고딕"/>
-                <w:sz w:val="22"/>
-                <w:szCs w:val="22"/>
-                <w:lang w:val="en-US"/>
-              </w:rPr>
-              <w:t>use case</w:t>
-            </w:r>
-            <w:r>
-              <w:rPr>
-                <w:rFonts w:ascii="맑은 고딕" w:eastAsia="맑은 고딕" w:hAnsi="맑은 고딕" w:hint="eastAsia"/>
-                <w:sz w:val="22"/>
-                <w:szCs w:val="22"/>
-                <w:lang w:val="en-US"/>
-              </w:rPr>
-              <w:t xml:space="preserve">의 </w:t>
-            </w:r>
-            <w:r>
-              <w:rPr>
-                <w:rFonts w:ascii="맑은 고딕" w:eastAsia="맑은 고딕" w:hAnsi="맑은 고딕"/>
-                <w:sz w:val="22"/>
-                <w:szCs w:val="22"/>
-                <w:lang w:val="en-US"/>
-              </w:rPr>
-              <w:t>extend)</w:t>
+              <w:t>자전거 상세정보 조회</w:t>
             </w:r>
           </w:p>
         </w:tc>
@@ -1149,7 +1245,14 @@
                 <w:rFonts w:asciiTheme="minorEastAsia" w:hAnsiTheme="minorEastAsia" w:hint="eastAsia"/>
                 <w:szCs w:val="22"/>
               </w:rPr>
-              <w:t>14</w:t>
+              <w:t>1</w:t>
+            </w:r>
+            <w:r>
+              <w:rPr>
+                <w:rFonts w:asciiTheme="minorEastAsia" w:hAnsiTheme="minorEastAsia" w:hint="eastAsia"/>
+                <w:szCs w:val="22"/>
+              </w:rPr>
+              <w:t>4</w:t>
             </w:r>
           </w:p>
         </w:tc>
@@ -1173,7 +1276,41 @@
                 <w:sz w:val="22"/>
                 <w:szCs w:val="22"/>
               </w:rPr>
-              <w:t>검색된 대여소 리스트가 출력되어야 한다.</w:t>
+              <w:t>대여소 리스트에서 특정 대여소를 선택 시 상세정보</w:t>
+            </w:r>
+            <w:r>
+              <w:rPr>
+                <w:rFonts w:ascii="맑은 고딕" w:eastAsia="맑은 고딕" w:hAnsi="맑은 고딕" w:hint="eastAsia"/>
+                <w:sz w:val="22"/>
+                <w:szCs w:val="22"/>
+              </w:rPr>
+              <w:t xml:space="preserve"> </w:t>
+            </w:r>
+            <w:r>
+              <w:rPr>
+                <w:rFonts w:ascii="맑은 고딕" w:eastAsia="맑은 고딕" w:hAnsi="맑은 고딕" w:hint="eastAsia"/>
+                <w:sz w:val="22"/>
+                <w:szCs w:val="22"/>
+              </w:rPr>
+              <w:t>(대여소 이름, 위치, 사용 가능 자전거 목록)</w:t>
+            </w:r>
+            <w:proofErr w:type="spellStart"/>
+            <w:r>
+              <w:rPr>
+                <w:rFonts w:ascii="맑은 고딕" w:eastAsia="맑은 고딕" w:hAnsi="맑은 고딕" w:hint="eastAsia"/>
+                <w:sz w:val="22"/>
+                <w:szCs w:val="22"/>
+              </w:rPr>
+              <w:t>를</w:t>
+            </w:r>
+            <w:proofErr w:type="spellEnd"/>
+            <w:r>
+              <w:rPr>
+                <w:rFonts w:ascii="맑은 고딕" w:eastAsia="맑은 고딕" w:hAnsi="맑은 고딕" w:hint="eastAsia"/>
+                <w:sz w:val="22"/>
+                <w:szCs w:val="22"/>
+              </w:rPr>
+              <w:t xml:space="preserve"> 볼 수 있다.</w:t>
             </w:r>
           </w:p>
         </w:tc>
@@ -1197,7 +1334,7 @@
                 <w:sz w:val="22"/>
                 <w:szCs w:val="22"/>
               </w:rPr>
-              <w:t>대여소 리스트 출력</w:t>
+              <w:t>대여소 상세정보 조회</w:t>
             </w:r>
           </w:p>
         </w:tc>
@@ -1219,7 +1356,14 @@
                 <w:rFonts w:asciiTheme="minorEastAsia" w:hAnsiTheme="minorEastAsia" w:hint="eastAsia"/>
                 <w:szCs w:val="22"/>
               </w:rPr>
-              <w:t>15</w:t>
+              <w:t>1</w:t>
+            </w:r>
+            <w:r>
+              <w:rPr>
+                <w:rFonts w:asciiTheme="minorEastAsia" w:hAnsiTheme="minorEastAsia" w:hint="eastAsia"/>
+                <w:szCs w:val="22"/>
+              </w:rPr>
+              <w:t>5</w:t>
             </w:r>
           </w:p>
         </w:tc>
@@ -1243,25 +1387,7 @@
                 <w:sz w:val="22"/>
                 <w:szCs w:val="22"/>
               </w:rPr>
-              <w:t>대여소 리스트에서 특정 대여소를 선택 시 상세정보(대여소 이름, 위치, 사용 가능 자전거 목록)</w:t>
-            </w:r>
-            <w:proofErr w:type="spellStart"/>
-            <w:r>
-              <w:rPr>
-                <w:rFonts w:ascii="맑은 고딕" w:eastAsia="맑은 고딕" w:hAnsi="맑은 고딕" w:hint="eastAsia"/>
-                <w:sz w:val="22"/>
-                <w:szCs w:val="22"/>
-              </w:rPr>
-              <w:t>를</w:t>
-            </w:r>
-            <w:proofErr w:type="spellEnd"/>
-            <w:r>
-              <w:rPr>
-                <w:rFonts w:ascii="맑은 고딕" w:eastAsia="맑은 고딕" w:hAnsi="맑은 고딕" w:hint="eastAsia"/>
-                <w:sz w:val="22"/>
-                <w:szCs w:val="22"/>
-              </w:rPr>
-              <w:t xml:space="preserve"> 볼 수 있다.</w:t>
+              <w:t>자전거가 있는 경우, 회원이 즉시 대여할 수 있다.</w:t>
             </w:r>
           </w:p>
         </w:tc>
@@ -1285,7 +1411,39 @@
                 <w:sz w:val="22"/>
                 <w:szCs w:val="22"/>
               </w:rPr>
-              <w:t>대여소 상세정보 조회</w:t>
+              <w:t>자전거 즉시 대여</w:t>
+            </w:r>
+            <w:r>
+              <w:rPr>
+                <w:rFonts w:ascii="맑은 고딕" w:eastAsia="맑은 고딕" w:hAnsi="맑은 고딕" w:hint="eastAsia"/>
+                <w:sz w:val="22"/>
+                <w:szCs w:val="22"/>
+              </w:rPr>
+              <w:t xml:space="preserve"> (12번 </w:t>
+            </w:r>
+            <w:r>
+              <w:rPr>
+                <w:rFonts w:ascii="맑은 고딕" w:eastAsia="맑은 고딕" w:hAnsi="맑은 고딕"/>
+                <w:sz w:val="22"/>
+                <w:szCs w:val="22"/>
+              </w:rPr>
+              <w:t>use case</w:t>
+            </w:r>
+            <w:r>
+              <w:rPr>
+                <w:rFonts w:ascii="맑은 고딕" w:eastAsia="맑은 고딕" w:hAnsi="맑은 고딕" w:hint="eastAsia"/>
+                <w:sz w:val="22"/>
+                <w:szCs w:val="22"/>
+              </w:rPr>
+              <w:t xml:space="preserve">의 </w:t>
+            </w:r>
+            <w:r>
+              <w:rPr>
+                <w:rFonts w:ascii="맑은 고딕" w:eastAsia="맑은 고딕" w:hAnsi="맑은 고딕"/>
+                <w:sz w:val="22"/>
+                <w:szCs w:val="22"/>
+              </w:rPr>
+              <w:t>extend)</w:t>
             </w:r>
           </w:p>
         </w:tc>
@@ -1307,7 +1465,14 @@
                 <w:rFonts w:asciiTheme="minorEastAsia" w:hAnsiTheme="minorEastAsia" w:hint="eastAsia"/>
                 <w:szCs w:val="22"/>
               </w:rPr>
-              <w:t>16</w:t>
+              <w:t>1</w:t>
+            </w:r>
+            <w:r>
+              <w:rPr>
+                <w:rFonts w:asciiTheme="minorEastAsia" w:hAnsiTheme="minorEastAsia" w:hint="eastAsia"/>
+                <w:szCs w:val="22"/>
+              </w:rPr>
+              <w:t>6</w:t>
             </w:r>
           </w:p>
         </w:tc>
@@ -1331,7 +1496,7 @@
                 <w:sz w:val="22"/>
                 <w:szCs w:val="22"/>
               </w:rPr>
-              <w:t>자전거가 있는 경우, 회원이 즉시 대여할 수 있다.</w:t>
+              <w:t>자전거가 없는 경우, 회원이 예약 대기를 걸 수 있다.</w:t>
             </w:r>
           </w:p>
         </w:tc>
@@ -1355,7 +1520,47 @@
                 <w:sz w:val="22"/>
                 <w:szCs w:val="22"/>
               </w:rPr>
-              <w:t>자전거 즉시 대여</w:t>
+              <w:t>자전거 예약 대기</w:t>
+            </w:r>
+            <w:r>
+              <w:rPr>
+                <w:rFonts w:ascii="맑은 고딕" w:eastAsia="맑은 고딕" w:hAnsi="맑은 고딕"/>
+                <w:sz w:val="22"/>
+                <w:szCs w:val="22"/>
+              </w:rPr>
+              <w:t xml:space="preserve"> </w:t>
+            </w:r>
+            <w:r>
+              <w:rPr>
+                <w:rFonts w:ascii="맑은 고딕" w:eastAsia="맑은 고딕" w:hAnsi="맑은 고딕" w:hint="eastAsia"/>
+                <w:sz w:val="22"/>
+                <w:szCs w:val="22"/>
+              </w:rPr>
+              <w:t xml:space="preserve">(12번 </w:t>
+            </w:r>
+            <w:r>
+              <w:rPr>
+                <w:rFonts w:ascii="맑은 고딕" w:eastAsia="맑은 고딕" w:hAnsi="맑은 고딕"/>
+                <w:sz w:val="22"/>
+                <w:szCs w:val="22"/>
+              </w:rPr>
+              <w:t>use case</w:t>
+            </w:r>
+            <w:r>
+              <w:rPr>
+                <w:rFonts w:ascii="맑은 고딕" w:eastAsia="맑은 고딕" w:hAnsi="맑은 고딕" w:hint="eastAsia"/>
+                <w:sz w:val="22"/>
+                <w:szCs w:val="22"/>
+              </w:rPr>
+              <w:t xml:space="preserve">의 </w:t>
+            </w:r>
+            <w:r>
+              <w:rPr>
+                <w:rFonts w:ascii="맑은 고딕" w:eastAsia="맑은 고딕" w:hAnsi="맑은 고딕"/>
+                <w:sz w:val="22"/>
+                <w:szCs w:val="22"/>
+              </w:rPr>
+              <w:t>extend)</w:t>
             </w:r>
           </w:p>
         </w:tc>
@@ -1368,16 +1573,25 @@
           <w:p>
             <w:pPr>
               <w:rPr>
-                <w:rFonts w:asciiTheme="minorEastAsia" w:hAnsiTheme="minorEastAsia"/>
-                <w:szCs w:val="22"/>
-              </w:rPr>
-            </w:pPr>
-            <w:r>
-              <w:rPr>
-                <w:rFonts w:asciiTheme="minorEastAsia" w:hAnsiTheme="minorEastAsia" w:hint="eastAsia"/>
-                <w:szCs w:val="22"/>
-              </w:rPr>
-              <w:t>17</w:t>
+                <w:iCs/>
+                <w:szCs w:val="22"/>
+              </w:rPr>
+            </w:pPr>
+            <w:r>
+              <w:rPr>
+                <w:rFonts w:hint="eastAsia"/>
+                <w:iCs/>
+                <w:szCs w:val="22"/>
+              </w:rPr>
+              <w:t>1</w:t>
+            </w:r>
+            <w:r>
+              <w:rPr>
+                <w:rFonts w:hint="eastAsia"/>
+                <w:iCs/>
+                <w:szCs w:val="22"/>
+              </w:rPr>
+              <w:t>7</w:t>
             </w:r>
           </w:p>
         </w:tc>
@@ -1387,21 +1601,18 @@
           </w:tcPr>
           <w:p>
             <w:pPr>
-              <w:pStyle w:val="hstyle0"/>
-              <w:spacing w:line="240" w:lineRule="auto"/>
-              <w:jc w:val="left"/>
-              <w:rPr>
-                <w:sz w:val="22"/>
-                <w:szCs w:val="22"/>
-              </w:rPr>
-            </w:pPr>
-            <w:r>
-              <w:rPr>
-                <w:rFonts w:ascii="맑은 고딕" w:eastAsia="맑은 고딕" w:hAnsi="맑은 고딕" w:hint="eastAsia"/>
-                <w:sz w:val="22"/>
-                <w:szCs w:val="22"/>
-              </w:rPr>
-              <w:t>자전거가 없는 경우, 회원이 예약 대기를 걸 수 있다.</w:t>
+              <w:rPr>
+                <w:iCs/>
+                <w:szCs w:val="22"/>
+              </w:rPr>
+            </w:pPr>
+            <w:r>
+              <w:rPr>
+                <w:rFonts w:hint="eastAsia"/>
+                <w:iCs/>
+                <w:szCs w:val="22"/>
+              </w:rPr>
+              <w:t>회원이 현재 대여 중인 자전거의 리스트를 조회할 수 있어야 한다. 각 항목에는 대여소 이름, 대여소 위치, 자전거 ID, 자전거 제품명, 자전거 유형이 포함되어야 한다.</w:t>
             </w:r>
           </w:p>
         </w:tc>
@@ -1411,21 +1622,18 @@
           </w:tcPr>
           <w:p>
             <w:pPr>
-              <w:pStyle w:val="hstyle0"/>
-              <w:spacing w:line="240" w:lineRule="auto"/>
-              <w:jc w:val="left"/>
-              <w:rPr>
-                <w:sz w:val="22"/>
-                <w:szCs w:val="22"/>
-              </w:rPr>
-            </w:pPr>
-            <w:r>
-              <w:rPr>
-                <w:rFonts w:ascii="맑은 고딕" w:eastAsia="맑은 고딕" w:hAnsi="맑은 고딕" w:hint="eastAsia"/>
-                <w:sz w:val="22"/>
-                <w:szCs w:val="22"/>
-              </w:rPr>
-              <w:t>자전거 예약 대기</w:t>
+              <w:rPr>
+                <w:iCs/>
+                <w:szCs w:val="22"/>
+              </w:rPr>
+            </w:pPr>
+            <w:r>
+              <w:rPr>
+                <w:rFonts w:hint="eastAsia"/>
+                <w:iCs/>
+                <w:szCs w:val="22"/>
+              </w:rPr>
+              <w:t>자전거 대여 정보 조회</w:t>
             </w:r>
           </w:p>
         </w:tc>
@@ -1448,7 +1656,15 @@
                 <w:iCs/>
                 <w:szCs w:val="22"/>
               </w:rPr>
-              <w:t>18</w:t>
+              <w:t>1</w:t>
+            </w:r>
+            <w:r>
+              <w:rPr>
+                <w:rFonts w:hint="eastAsia"/>
+                <w:iCs/>
+                <w:szCs w:val="22"/>
+              </w:rPr>
+              <w:t>8</w:t>
             </w:r>
           </w:p>
         </w:tc>
@@ -1469,7 +1685,7 @@
                 <w:iCs/>
                 <w:szCs w:val="22"/>
               </w:rPr>
-              <w:t>회원이 현재 대여 중인 자전거의 리스트를 조회할 수 있어야 한다. 각 항목에는 대여소 이름, 대여소 위치, 자전거 ID, 자전거 제품명, 자전거 유형이 포함되어야 한다.</w:t>
+              <w:t>회원이 예약 대기 중인 자전거 리스트를 조회할 수 있어야 한다. 예약 대기 정보에는 대여소 이름, 대여소 위치, 자전거 ID, 자전거 제품명, 자전거 유형이 포함되어야 한다.</w:t>
             </w:r>
           </w:p>
         </w:tc>
@@ -1490,7 +1706,7 @@
                 <w:iCs/>
                 <w:szCs w:val="22"/>
               </w:rPr>
-              <w:t>자전거 대여 정보 조회</w:t>
+              <w:t>자전거 예약대기 정보 조회</w:t>
             </w:r>
           </w:p>
         </w:tc>
@@ -1503,6 +1719,7 @@
           <w:p>
             <w:pPr>
               <w:rPr>
+                <w:rFonts w:hint="eastAsia"/>
                 <w:iCs/>
                 <w:szCs w:val="22"/>
               </w:rPr>
@@ -1534,7 +1751,7 @@
                 <w:iCs/>
                 <w:szCs w:val="22"/>
               </w:rPr>
-              <w:t>회원이 예약 대기 중인 자전거 리스트를 조회할 수 있어야 한다. 예약 대기 정보에는 대여소 이름, 대여소 위치, 자전거 ID, 자전거 제품명, 자전거 유형이 포함되어야 한다.</w:t>
+              <w:t>회원이 예약 대기를 취소할 수 있어야 한다.</w:t>
             </w:r>
           </w:p>
         </w:tc>
@@ -1555,7 +1772,39 @@
                 <w:iCs/>
                 <w:szCs w:val="22"/>
               </w:rPr>
-              <w:t>자전거 예약대기 정보 조회</w:t>
+              <w:t>자전거 예약대기 취소</w:t>
+            </w:r>
+          </w:p>
+          <w:p>
+            <w:pPr>
+              <w:rPr>
+                <w:iCs/>
+                <w:szCs w:val="22"/>
+              </w:rPr>
+            </w:pPr>
+            <w:r>
+              <w:rPr>
+                <w:rFonts w:hint="eastAsia"/>
+                <w:iCs/>
+                <w:szCs w:val="22"/>
+              </w:rPr>
+              <w:t>(</w:t>
+            </w:r>
+            <w:r>
+              <w:rPr>
+                <w:rFonts w:hint="eastAsia"/>
+                <w:iCs/>
+                <w:szCs w:val="22"/>
+              </w:rPr>
+              <w:t>위</w:t>
+            </w:r>
+            <w:r>
+              <w:rPr>
+                <w:rFonts w:hint="eastAsia"/>
+                <w:iCs/>
+                <w:szCs w:val="22"/>
+              </w:rPr>
+              <w:t xml:space="preserve"> use case의 extend)</w:t>
             </w:r>
           </w:p>
         </w:tc>
@@ -1578,7 +1827,15 @@
                 <w:iCs/>
                 <w:szCs w:val="22"/>
               </w:rPr>
-              <w:t>20</w:t>
+              <w:t>2</w:t>
+            </w:r>
+            <w:r>
+              <w:rPr>
+                <w:rFonts w:hint="eastAsia"/>
+                <w:iCs/>
+                <w:szCs w:val="22"/>
+              </w:rPr>
+              <w:t>0</w:t>
             </w:r>
           </w:p>
         </w:tc>
@@ -1599,7 +1856,7 @@
                 <w:iCs/>
                 <w:szCs w:val="22"/>
               </w:rPr>
-              <w:t>회원이 예약 대기를 취소할 수 있어야 한다.</w:t>
+              <w:t xml:space="preserve">회원이 대여 중인 자전거를 지정된 대여소에 반납할 수 있어야 한다. </w:t>
             </w:r>
           </w:p>
         </w:tc>
@@ -1620,23 +1877,38 @@
                 <w:iCs/>
                 <w:szCs w:val="22"/>
               </w:rPr>
-              <w:t>자전거 예약대기 취소</w:t>
-            </w:r>
-          </w:p>
-          <w:p>
-            <w:pPr>
-              <w:rPr>
-                <w:iCs/>
-                <w:szCs w:val="22"/>
-              </w:rPr>
-            </w:pPr>
-            <w:r>
-              <w:rPr>
-                <w:rFonts w:hint="eastAsia"/>
-                <w:iCs/>
-                <w:szCs w:val="22"/>
-              </w:rPr>
-              <w:t>(위 use case의 extend)</w:t>
+              <w:t>자전거 반납</w:t>
+            </w:r>
+          </w:p>
+          <w:p>
+            <w:pPr>
+              <w:rPr>
+                <w:iCs/>
+                <w:szCs w:val="22"/>
+              </w:rPr>
+            </w:pPr>
+            <w:r>
+              <w:rPr>
+                <w:rFonts w:hint="eastAsia"/>
+                <w:iCs/>
+                <w:szCs w:val="22"/>
+              </w:rPr>
+              <w:t>(</w:t>
+            </w:r>
+            <w:r>
+              <w:rPr>
+                <w:iCs/>
+                <w:szCs w:val="22"/>
+              </w:rPr>
+              <w:t>이메일</w:t>
+            </w:r>
+            <w:r>
+              <w:rPr>
+                <w:rFonts w:hint="eastAsia"/>
+                <w:iCs/>
+                <w:szCs w:val="22"/>
+              </w:rPr>
+              <w:t xml:space="preserve"> 시스템 actor로 연결)</w:t>
             </w:r>
           </w:p>
         </w:tc>
@@ -1659,7 +1931,15 @@
                 <w:iCs/>
                 <w:szCs w:val="22"/>
               </w:rPr>
-              <w:t>21</w:t>
+              <w:t>2</w:t>
+            </w:r>
+            <w:r>
+              <w:rPr>
+                <w:rFonts w:hint="eastAsia"/>
+                <w:iCs/>
+                <w:szCs w:val="22"/>
+              </w:rPr>
+              <w:t>1</w:t>
             </w:r>
           </w:p>
         </w:tc>
@@ -1680,7 +1960,7 @@
                 <w:iCs/>
                 <w:szCs w:val="22"/>
               </w:rPr>
-              <w:t xml:space="preserve">회원이 대여 중인 자전거를 지정된 대여소에 반납할 수 있어야 한다. </w:t>
+              <w:t>자전거 반납 후 위치를 기반으로 근처 식당을 추천 및 예약 가능한 외부 서비스로 연결할 수 있어야 한다.</w:t>
             </w:r>
           </w:p>
         </w:tc>
@@ -1701,38 +1981,23 @@
                 <w:iCs/>
                 <w:szCs w:val="22"/>
               </w:rPr>
-              <w:t>자전거 반납</w:t>
-            </w:r>
-          </w:p>
-          <w:p>
-            <w:pPr>
-              <w:rPr>
-                <w:iCs/>
-                <w:szCs w:val="22"/>
-              </w:rPr>
-            </w:pPr>
-            <w:r>
-              <w:rPr>
-                <w:rFonts w:hint="eastAsia"/>
-                <w:iCs/>
-                <w:szCs w:val="22"/>
-              </w:rPr>
-              <w:t>(</w:t>
-            </w:r>
-            <w:r>
-              <w:rPr>
-                <w:iCs/>
-                <w:szCs w:val="22"/>
-              </w:rPr>
-              <w:t>이메일</w:t>
-            </w:r>
-            <w:r>
-              <w:rPr>
-                <w:rFonts w:hint="eastAsia"/>
-                <w:iCs/>
-                <w:szCs w:val="22"/>
-              </w:rPr>
-              <w:t xml:space="preserve"> 시스템 actor로 연결)</w:t>
+              <w:t>식당 예약</w:t>
+            </w:r>
+          </w:p>
+          <w:p>
+            <w:pPr>
+              <w:rPr>
+                <w:iCs/>
+                <w:szCs w:val="22"/>
+              </w:rPr>
+            </w:pPr>
+            <w:r>
+              <w:rPr>
+                <w:rFonts w:hint="eastAsia"/>
+                <w:iCs/>
+                <w:szCs w:val="22"/>
+              </w:rPr>
+              <w:t>(위 use case의 extend, 식당 예약 시스템 actor로 연결)</w:t>
             </w:r>
           </w:p>
         </w:tc>
@@ -1755,7 +2020,15 @@
                 <w:iCs/>
                 <w:szCs w:val="22"/>
               </w:rPr>
-              <w:t>22</w:t>
+              <w:t>2</w:t>
+            </w:r>
+            <w:r>
+              <w:rPr>
+                <w:rFonts w:hint="eastAsia"/>
+                <w:iCs/>
+                <w:szCs w:val="22"/>
+              </w:rPr>
+              <w:t>2</w:t>
             </w:r>
           </w:p>
         </w:tc>
@@ -1776,7 +2049,7 @@
                 <w:iCs/>
                 <w:szCs w:val="22"/>
               </w:rPr>
-              <w:t>자전거 반납 후 위치를 기반으로 근처 식당을 추천 및 예약 가능한 외부 서비스로 연결할 수 있어야 한다.</w:t>
+              <w:t>회원은 반납 후 대여 시간 및 요금을 볼 수 있다. 요금은 자동 결제된다.</w:t>
             </w:r>
           </w:p>
         </w:tc>
@@ -1797,23 +2070,7 @@
                 <w:iCs/>
                 <w:szCs w:val="22"/>
               </w:rPr>
-              <w:t>식당 예약</w:t>
-            </w:r>
-          </w:p>
-          <w:p>
-            <w:pPr>
-              <w:rPr>
-                <w:iCs/>
-                <w:szCs w:val="22"/>
-              </w:rPr>
-            </w:pPr>
-            <w:r>
-              <w:rPr>
-                <w:rFonts w:hint="eastAsia"/>
-                <w:iCs/>
-                <w:szCs w:val="22"/>
-              </w:rPr>
-              <w:t>(위 use case의 extend, 식당 예약 시스템 actor로 연결)</w:t>
+              <w:t>반납 후 요금 조회</w:t>
             </w:r>
           </w:p>
         </w:tc>
@@ -1836,7 +2093,15 @@
                 <w:iCs/>
                 <w:szCs w:val="22"/>
               </w:rPr>
-              <w:t>23</w:t>
+              <w:t>2</w:t>
+            </w:r>
+            <w:r>
+              <w:rPr>
+                <w:rFonts w:hint="eastAsia"/>
+                <w:iCs/>
+                <w:szCs w:val="22"/>
+              </w:rPr>
+              <w:t>3</w:t>
             </w:r>
           </w:p>
         </w:tc>
@@ -1857,7 +2122,7 @@
                 <w:iCs/>
                 <w:szCs w:val="22"/>
               </w:rPr>
-              <w:t>회원은 반납 후 대여 시간 및 요금을 볼 수 있다. 요금은 자동 결제된다.</w:t>
+              <w:t>회원은 과거 대여 기록을 조회할 수 있다.</w:t>
             </w:r>
           </w:p>
         </w:tc>
@@ -1878,7 +2143,7 @@
                 <w:iCs/>
                 <w:szCs w:val="22"/>
               </w:rPr>
-              <w:t>반납 후 요금 조회</w:t>
+              <w:t>이용 내역 조회</w:t>
             </w:r>
           </w:p>
         </w:tc>
@@ -1922,7 +2187,7 @@
                 <w:iCs/>
                 <w:szCs w:val="22"/>
               </w:rPr>
-              <w:t>회원은 과거 대여 기록을 조회할 수 있다.</w:t>
+              <w:t>원하는 경우 날짜별/대여소별로 정렬해서 조회할 수 있다.</w:t>
             </w:r>
           </w:p>
         </w:tc>
@@ -1943,7 +2208,22 @@
                 <w:iCs/>
                 <w:szCs w:val="22"/>
               </w:rPr>
-              <w:t>이용 내역 조회</w:t>
+              <w:t>이용 내역 정렬</w:t>
+            </w:r>
+            <w:r>
+              <w:rPr>
+                <w:iCs/>
+                <w:szCs w:val="22"/>
+              </w:rPr>
+              <w:br/>
+            </w:r>
+            <w:r>
+              <w:rPr>
+                <w:rFonts w:hint="eastAsia"/>
+                <w:iCs/>
+                <w:szCs w:val="22"/>
+              </w:rPr>
+              <w:t>(이용 내역 조회의 extend)</w:t>
             </w:r>
           </w:p>
         </w:tc>
@@ -1967,6 +2247,94 @@
                 <w:szCs w:val="22"/>
               </w:rPr>
               <w:t>25</w:t>
+            </w:r>
+          </w:p>
+        </w:tc>
+        <w:tc>
+          <w:tcPr>
+            <w:tcW w:w="5306" w:type="dxa"/>
+          </w:tcPr>
+          <w:p>
+            <w:pPr>
+              <w:rPr>
+                <w:iCs/>
+                <w:szCs w:val="22"/>
+              </w:rPr>
+            </w:pPr>
+            <w:r>
+              <w:rPr>
+                <w:rFonts w:hint="eastAsia"/>
+                <w:iCs/>
+                <w:szCs w:val="22"/>
+              </w:rPr>
+              <w:t>과거 기록 중 특정 항목을 선택해서 삭제할 수 있다.</w:t>
+            </w:r>
+          </w:p>
+        </w:tc>
+        <w:tc>
+          <w:tcPr>
+            <w:tcW w:w="3766" w:type="dxa"/>
+          </w:tcPr>
+          <w:p>
+            <w:pPr>
+              <w:rPr>
+                <w:iCs/>
+                <w:szCs w:val="22"/>
+              </w:rPr>
+            </w:pPr>
+            <w:r>
+              <w:rPr>
+                <w:rFonts w:hint="eastAsia"/>
+                <w:iCs/>
+                <w:szCs w:val="22"/>
+              </w:rPr>
+              <w:t>이용 내역 삭제</w:t>
+            </w:r>
+            <w:r>
+              <w:rPr>
+                <w:iCs/>
+                <w:szCs w:val="22"/>
+              </w:rPr>
+              <w:br/>
+            </w:r>
+            <w:r>
+              <w:rPr>
+                <w:rFonts w:hint="eastAsia"/>
+                <w:iCs/>
+                <w:szCs w:val="22"/>
+              </w:rPr>
+              <w:t>(이용 내역 조회의 extend)</w:t>
+            </w:r>
+          </w:p>
+        </w:tc>
+      </w:tr>
+      <w:tr>
+        <w:tc>
+          <w:tcPr>
+            <w:tcW w:w="704" w:type="dxa"/>
+          </w:tcPr>
+          <w:p>
+            <w:pPr>
+              <w:rPr>
+                <w:iCs/>
+                <w:szCs w:val="22"/>
+              </w:rPr>
+            </w:pPr>
+            <w:r>
+              <w:rPr>
+                <w:rFonts w:hint="eastAsia"/>
+                <w:iCs/>
+                <w:szCs w:val="22"/>
+              </w:rPr>
+              <w:t>2</w:t>
+            </w:r>
+            <w:r>
+              <w:rPr>
+                <w:rFonts w:hint="eastAsia"/>
+                <w:iCs/>
+                <w:szCs w:val="22"/>
+              </w:rPr>
+              <w:t>6</w:t>
             </w:r>
           </w:p>
         </w:tc>
@@ -1990,25 +2358,55 @@
                 <w:iCs/>
                 <w:szCs w:val="22"/>
               </w:rPr>
-              <w:t xml:space="preserve">관리자는 자전거 대여 정보를 </w:t>
-            </w:r>
-            <w:proofErr w:type="spellStart"/>
-            <w:r>
-              <w:rPr>
-                <w:rFonts w:hint="eastAsia"/>
-                <w:iCs/>
-                <w:szCs w:val="22"/>
-              </w:rPr>
-              <w:t>통계내어</w:t>
-            </w:r>
-            <w:proofErr w:type="spellEnd"/>
-            <w:r>
-              <w:rPr>
-                <w:rFonts w:hint="eastAsia"/>
-                <w:iCs/>
-                <w:szCs w:val="22"/>
-              </w:rPr>
-              <w:t xml:space="preserve"> 확인할 수 있다.</w:t>
+              <w:t xml:space="preserve">관리자는 </w:t>
+            </w:r>
+            <w:r>
+              <w:rPr>
+                <w:rFonts w:hint="eastAsia"/>
+                <w:iCs/>
+                <w:szCs w:val="22"/>
+              </w:rPr>
+              <w:t xml:space="preserve">전체 </w:t>
+            </w:r>
+            <w:r>
+              <w:rPr>
+                <w:rFonts w:hint="eastAsia"/>
+                <w:iCs/>
+                <w:szCs w:val="22"/>
+              </w:rPr>
+              <w:t xml:space="preserve">자전거 대여 </w:t>
+            </w:r>
+            <w:r>
+              <w:rPr>
+                <w:rFonts w:hint="eastAsia"/>
+                <w:iCs/>
+                <w:szCs w:val="22"/>
+              </w:rPr>
+              <w:t>내역을</w:t>
+            </w:r>
+            <w:r>
+              <w:rPr>
+                <w:rFonts w:hint="eastAsia"/>
+                <w:iCs/>
+                <w:szCs w:val="22"/>
+              </w:rPr>
+              <w:t xml:space="preserve"> </w:t>
+            </w:r>
+            <w:r>
+              <w:rPr>
+                <w:rFonts w:hint="eastAsia"/>
+                <w:iCs/>
+                <w:szCs w:val="22"/>
+              </w:rPr>
+              <w:t>조회</w:t>
+            </w:r>
+            <w:r>
+              <w:rPr>
+                <w:rFonts w:hint="eastAsia"/>
+                <w:iCs/>
+                <w:szCs w:val="22"/>
+              </w:rPr>
+              <w:t>할 수 있다.</w:t>
             </w:r>
           </w:p>
         </w:tc>
@@ -2029,7 +2427,176 @@
                 <w:iCs/>
                 <w:szCs w:val="22"/>
               </w:rPr>
-              <w:t>자전거 대여 통계 조회</w:t>
+              <w:t xml:space="preserve">자전거 대여 </w:t>
+            </w:r>
+            <w:r>
+              <w:rPr>
+                <w:rFonts w:hint="eastAsia"/>
+                <w:iCs/>
+                <w:szCs w:val="22"/>
+              </w:rPr>
+              <w:t>내역 조회</w:t>
+            </w:r>
+          </w:p>
+        </w:tc>
+      </w:tr>
+      <w:tr>
+        <w:tc>
+          <w:tcPr>
+            <w:tcW w:w="704" w:type="dxa"/>
+          </w:tcPr>
+          <w:p>
+            <w:pPr>
+              <w:rPr>
+                <w:iCs/>
+                <w:szCs w:val="22"/>
+              </w:rPr>
+            </w:pPr>
+            <w:r>
+              <w:rPr>
+                <w:rFonts w:hint="eastAsia"/>
+                <w:iCs/>
+                <w:szCs w:val="22"/>
+              </w:rPr>
+              <w:t>27</w:t>
+            </w:r>
+          </w:p>
+        </w:tc>
+        <w:tc>
+          <w:tcPr>
+            <w:tcW w:w="5306" w:type="dxa"/>
+          </w:tcPr>
+          <w:p>
+            <w:pPr>
+              <w:tabs>
+                <w:tab w:val="left" w:pos="1845"/>
+              </w:tabs>
+              <w:rPr>
+                <w:iCs/>
+                <w:szCs w:val="22"/>
+              </w:rPr>
+            </w:pPr>
+            <w:r>
+              <w:rPr>
+                <w:rFonts w:hint="eastAsia"/>
+                <w:iCs/>
+                <w:szCs w:val="22"/>
+              </w:rPr>
+              <w:t>원하는 경우 반납 시간 기준 최근/지역별 기준으로 정렬해서 조회할 수 있다.</w:t>
+            </w:r>
+          </w:p>
+        </w:tc>
+        <w:tc>
+          <w:tcPr>
+            <w:tcW w:w="3766" w:type="dxa"/>
+          </w:tcPr>
+          <w:p>
+            <w:pPr>
+              <w:rPr>
+                <w:iCs/>
+                <w:szCs w:val="22"/>
+              </w:rPr>
+            </w:pPr>
+            <w:r>
+              <w:rPr>
+                <w:rFonts w:hint="eastAsia"/>
+                <w:iCs/>
+                <w:szCs w:val="22"/>
+              </w:rPr>
+              <w:t>자전거 대여 내역 정렬</w:t>
+            </w:r>
+            <w:r>
+              <w:rPr>
+                <w:iCs/>
+                <w:szCs w:val="22"/>
+              </w:rPr>
+              <w:br/>
+            </w:r>
+            <w:r>
+              <w:rPr>
+                <w:rFonts w:hint="eastAsia"/>
+                <w:iCs/>
+                <w:szCs w:val="22"/>
+              </w:rPr>
+              <w:t>(자전거 대여 내역 조회의 extend)</w:t>
+            </w:r>
+          </w:p>
+        </w:tc>
+      </w:tr>
+      <w:tr>
+        <w:tc>
+          <w:tcPr>
+            <w:tcW w:w="704" w:type="dxa"/>
+          </w:tcPr>
+          <w:p>
+            <w:pPr>
+              <w:rPr>
+                <w:iCs/>
+                <w:szCs w:val="22"/>
+              </w:rPr>
+            </w:pPr>
+            <w:r>
+              <w:rPr>
+                <w:rFonts w:hint="eastAsia"/>
+                <w:iCs/>
+                <w:szCs w:val="22"/>
+              </w:rPr>
+              <w:t>28</w:t>
+            </w:r>
+          </w:p>
+        </w:tc>
+        <w:tc>
+          <w:tcPr>
+            <w:tcW w:w="5306" w:type="dxa"/>
+          </w:tcPr>
+          <w:p>
+            <w:pPr>
+              <w:tabs>
+                <w:tab w:val="left" w:pos="1845"/>
+              </w:tabs>
+              <w:rPr>
+                <w:iCs/>
+                <w:szCs w:val="22"/>
+              </w:rPr>
+            </w:pPr>
+            <w:r>
+              <w:rPr>
+                <w:rFonts w:hint="eastAsia"/>
+                <w:iCs/>
+                <w:szCs w:val="22"/>
+              </w:rPr>
+              <w:t>관리자는 최근 1주일, 1개월, 1년 간의 자전거 대</w:t>
+            </w:r>
+            <w:r>
+              <w:rPr>
+                <w:rFonts w:hint="eastAsia"/>
+                <w:iCs/>
+                <w:szCs w:val="22"/>
+              </w:rPr>
+              <w:lastRenderedPageBreak/>
+              <w:t>여 내역을 통계 내어 확인할 수 있다.</w:t>
+            </w:r>
+          </w:p>
+        </w:tc>
+        <w:tc>
+          <w:tcPr>
+            <w:tcW w:w="3766" w:type="dxa"/>
+          </w:tcPr>
+          <w:p>
+            <w:pPr>
+              <w:rPr>
+                <w:iCs/>
+                <w:szCs w:val="22"/>
+              </w:rPr>
+            </w:pPr>
+            <w:r>
+              <w:rPr>
+                <w:rFonts w:hint="eastAsia"/>
+                <w:iCs/>
+                <w:szCs w:val="22"/>
+              </w:rPr>
+              <w:lastRenderedPageBreak/>
+              <w:t>자전거 대여 내역 통계</w:t>
             </w:r>
           </w:p>
         </w:tc>

</xml_diff>

<commit_message>
Requirement list 자잘한 디테일 수정
</commit_message>
<xml_diff>
--- a/Requirement Capturing/requirement list.docx
+++ b/Requirement Capturing/requirement list.docx
@@ -72,76 +72,319 @@
         </w:rPr>
         <w:t xml:space="preserve">백지웅 </w:t>
       </w:r>
+      <w:r>
+        <w:br/>
+      </w:r>
+      <w:r>
+        <w:rPr>
+          <w:sz w:val="20"/>
+          <w:szCs w:val="21"/>
+        </w:rPr>
+        <w:t>–</w:t>
+      </w:r>
+      <w:r>
+        <w:rPr>
+          <w:rFonts w:hint="eastAsia"/>
+          <w:sz w:val="20"/>
+          <w:szCs w:val="21"/>
+        </w:rPr>
+        <w:t xml:space="preserve"> </w:t>
+      </w:r>
+      <w:r>
+        <w:rPr>
+          <w:sz w:val="20"/>
+          <w:szCs w:val="21"/>
+        </w:rPr>
+        <w:t>결제 및 요금 조회 기능</w:t>
+      </w:r>
+      <w:r>
+        <w:rPr>
+          <w:rFonts w:hint="eastAsia"/>
+          <w:sz w:val="20"/>
+          <w:szCs w:val="21"/>
+        </w:rPr>
+        <w:t xml:space="preserve">, </w:t>
+      </w:r>
+      <w:r>
+        <w:rPr>
+          <w:sz w:val="20"/>
+          <w:szCs w:val="21"/>
+        </w:rPr>
+        <w:t>이용 내역 조회/삭제 기능</w:t>
+      </w:r>
+      <w:r>
+        <w:rPr>
+          <w:rFonts w:hint="eastAsia"/>
+          <w:sz w:val="20"/>
+          <w:szCs w:val="21"/>
+        </w:rPr>
+        <w:t xml:space="preserve">, </w:t>
+      </w:r>
+      <w:r>
+        <w:rPr>
+          <w:sz w:val="20"/>
+          <w:szCs w:val="21"/>
+        </w:rPr>
+        <w:t>통계 기능</w:t>
+      </w:r>
+      <w:r>
+        <w:rPr>
+          <w:rFonts w:hint="eastAsia"/>
+          <w:sz w:val="20"/>
+          <w:szCs w:val="21"/>
+        </w:rPr>
+        <w:t xml:space="preserve"> requirement 및 use case 찾기</w:t>
+      </w:r>
+      <w:r>
+        <w:rPr>
+          <w:sz w:val="20"/>
+          <w:szCs w:val="21"/>
+        </w:rPr>
+        <w:br/>
+      </w:r>
+      <w:r>
+        <w:rPr>
+          <w:sz w:val="20"/>
+          <w:szCs w:val="21"/>
+        </w:rPr>
+        <w:t>–</w:t>
+      </w:r>
+      <w:r>
+        <w:rPr>
+          <w:rFonts w:hint="eastAsia"/>
+          <w:sz w:val="20"/>
+          <w:szCs w:val="21"/>
+        </w:rPr>
+        <w:t xml:space="preserve"> 회원 가입 기능, 회원 탈퇴 기능, 로그인/로그아웃 기능, 대여소 등록/조회/삭제 기능 </w:t>
+      </w:r>
+      <w:r>
+        <w:rPr>
+          <w:sz w:val="20"/>
+          <w:szCs w:val="21"/>
+        </w:rPr>
+        <w:t xml:space="preserve">use case diagram </w:t>
+      </w:r>
+      <w:r>
+        <w:rPr>
+          <w:rFonts w:hint="eastAsia"/>
+          <w:sz w:val="20"/>
+          <w:szCs w:val="21"/>
+        </w:rPr>
+        <w:t xml:space="preserve">및 </w:t>
+      </w:r>
+      <w:r>
+        <w:rPr>
+          <w:sz w:val="20"/>
+          <w:szCs w:val="21"/>
+        </w:rPr>
+        <w:t xml:space="preserve">use case description </w:t>
+      </w:r>
+      <w:r>
+        <w:rPr>
+          <w:rFonts w:hint="eastAsia"/>
+          <w:sz w:val="20"/>
+          <w:szCs w:val="21"/>
+        </w:rPr>
+        <w:t>작성</w:t>
+      </w:r>
     </w:p>
     <w:p>
       <w:r>
+        <w:rPr>
+          <w:rFonts w:hint="eastAsia"/>
+        </w:rPr>
+        <w:t xml:space="preserve">오연서 </w:t>
+      </w:r>
+      <w:r>
+        <w:br/>
+      </w:r>
+      <w:r>
+        <w:rPr>
+          <w:sz w:val="20"/>
+          <w:szCs w:val="21"/>
+        </w:rPr>
         <w:t>–</w:t>
       </w:r>
       <w:r>
         <w:rPr>
           <w:rFonts w:hint="eastAsia"/>
-        </w:rPr>
-        <w:t xml:space="preserve"> </w:t>
-      </w:r>
-      <w:r>
-        <w:t>결제 및 요금 조회 기능</w:t>
+          <w:sz w:val="20"/>
+          <w:szCs w:val="21"/>
+        </w:rPr>
+        <w:t xml:space="preserve"> 자전거 등록/조회/삭제 기능, 대여소 검색 기능, 상세정보 조회 및 자전거 즉시대여/예약대기 기능 requirement 및 use case 찾기</w:t>
+      </w:r>
+      <w:r>
+        <w:rPr>
+          <w:sz w:val="20"/>
+          <w:szCs w:val="21"/>
+        </w:rPr>
+        <w:br/>
+      </w:r>
+      <w:r>
+        <w:rPr>
+          <w:sz w:val="20"/>
+          <w:szCs w:val="21"/>
+        </w:rPr>
+        <w:t>–</w:t>
       </w:r>
       <w:r>
         <w:rPr>
           <w:rFonts w:hint="eastAsia"/>
-        </w:rPr>
-        <w:t xml:space="preserve">, </w:t>
-      </w:r>
-      <w:r>
-        <w:t>이용 내역 조회/삭제 기능</w:t>
+          <w:sz w:val="20"/>
+          <w:szCs w:val="21"/>
+        </w:rPr>
+        <w:t xml:space="preserve"> 자전거 대여 정보 조회, 자전거 예약대기 정보 조회/취소, 자전거 반납 및 식당 예약 서비스 연계 기능 </w:t>
+      </w:r>
+      <w:r>
+        <w:rPr>
+          <w:sz w:val="20"/>
+          <w:szCs w:val="21"/>
+        </w:rPr>
+        <w:t xml:space="preserve">use case diagram </w:t>
       </w:r>
       <w:r>
         <w:rPr>
           <w:rFonts w:hint="eastAsia"/>
-        </w:rPr>
-        <w:t xml:space="preserve">, </w:t>
-      </w:r>
-      <w:r>
-        <w:t>통계 기능</w:t>
+          <w:sz w:val="20"/>
+          <w:szCs w:val="21"/>
+        </w:rPr>
+        <w:t xml:space="preserve">및 </w:t>
+      </w:r>
+      <w:r>
+        <w:rPr>
+          <w:sz w:val="20"/>
+          <w:szCs w:val="21"/>
+        </w:rPr>
+        <w:t xml:space="preserve">use case description </w:t>
       </w:r>
       <w:r>
         <w:rPr>
           <w:rFonts w:hint="eastAsia"/>
-        </w:rPr>
-        <w:t xml:space="preserve"> requirement 및 use case 찾기</w:t>
+          <w:sz w:val="20"/>
+          <w:szCs w:val="21"/>
+        </w:rPr>
+        <w:t>작성</w:t>
       </w:r>
     </w:p>
     <w:p>
       <w:r>
+        <w:rPr>
+          <w:rFonts w:hint="eastAsia"/>
+        </w:rPr>
+        <w:t xml:space="preserve">오정현 </w:t>
+      </w:r>
+      <w:r>
+        <w:br/>
+      </w:r>
+      <w:r>
+        <w:rPr>
+          <w:sz w:val="20"/>
+          <w:szCs w:val="21"/>
+        </w:rPr>
         <w:t>–</w:t>
       </w:r>
       <w:r>
         <w:rPr>
           <w:rFonts w:hint="eastAsia"/>
-        </w:rPr>
-        <w:t xml:space="preserve"> 회원 가입 기능, 회원 탈퇴 기능, 로그인/로그아웃 기능, 대여소 등록/조회/삭제 기능</w:t>
+          <w:sz w:val="20"/>
+          <w:szCs w:val="21"/>
+        </w:rPr>
+        <w:t xml:space="preserve"> 회원 가입 기능, 회원 탈퇴 기능, 로그인/로그아웃 기능, 대여소 등록/조회/삭제 기능 requirement와 use case 찾기</w:t>
+      </w:r>
+      <w:r>
+        <w:rPr>
+          <w:sz w:val="20"/>
+          <w:szCs w:val="21"/>
+        </w:rPr>
+        <w:br/>
+      </w:r>
+      <w:r>
+        <w:rPr>
+          <w:sz w:val="20"/>
+          <w:szCs w:val="21"/>
+        </w:rPr>
+        <w:t>–</w:t>
       </w:r>
       <w:r>
         <w:rPr>
           <w:rFonts w:hint="eastAsia"/>
+          <w:sz w:val="20"/>
+          <w:szCs w:val="21"/>
         </w:rPr>
         <w:t xml:space="preserve"> </w:t>
       </w:r>
       <w:r>
-        <w:t xml:space="preserve">use case diagram </w:t>
+        <w:rPr>
+          <w:sz w:val="20"/>
+          <w:szCs w:val="21"/>
+        </w:rPr>
+        <w:t>결제 및 요금 조회 기능</w:t>
       </w:r>
       <w:r>
         <w:rPr>
           <w:rFonts w:hint="eastAsia"/>
-        </w:rPr>
-        <w:t xml:space="preserve">및 </w:t>
-      </w:r>
-      <w:r>
+          <w:sz w:val="20"/>
+          <w:szCs w:val="21"/>
+        </w:rPr>
+        <w:t xml:space="preserve">, </w:t>
+      </w:r>
+      <w:r>
+        <w:rPr>
+          <w:sz w:val="20"/>
+          <w:szCs w:val="21"/>
+        </w:rPr>
+        <w:t>이용 내역 조회/삭제 기능</w:t>
+      </w:r>
+      <w:r>
+        <w:rPr>
+          <w:rFonts w:hint="eastAsia"/>
+          <w:sz w:val="20"/>
+          <w:szCs w:val="21"/>
+        </w:rPr>
+        <w:t xml:space="preserve">, </w:t>
+      </w:r>
+      <w:r>
+        <w:rPr>
+          <w:sz w:val="20"/>
+          <w:szCs w:val="21"/>
+        </w:rPr>
+        <w:t>통계 기능</w:t>
+      </w:r>
+      <w:r>
+        <w:rPr>
+          <w:rFonts w:hint="eastAsia"/>
+          <w:sz w:val="20"/>
+          <w:szCs w:val="21"/>
+        </w:rPr>
+        <w:t xml:space="preserve"> </w:t>
+      </w:r>
+      <w:r>
+        <w:rPr>
+          <w:sz w:val="20"/>
+          <w:szCs w:val="21"/>
+        </w:rPr>
+        <w:t>use case diagram</w:t>
+      </w:r>
+      <w:r>
+        <w:rPr>
+          <w:rFonts w:hint="eastAsia"/>
+          <w:sz w:val="20"/>
+          <w:szCs w:val="21"/>
+        </w:rPr>
+        <w:t xml:space="preserve"> 및 </w:t>
+      </w:r>
+      <w:r>
+        <w:rPr>
+          <w:sz w:val="20"/>
+          <w:szCs w:val="21"/>
+        </w:rPr>
         <w:t xml:space="preserve">use case description </w:t>
       </w:r>
       <w:r>
         <w:rPr>
           <w:rFonts w:hint="eastAsia"/>
+          <w:sz w:val="20"/>
+          <w:szCs w:val="21"/>
         </w:rPr>
         <w:t>작성</w:t>
       </w:r>
@@ -151,185 +394,75 @@
         <w:rPr>
           <w:rFonts w:hint="eastAsia"/>
         </w:rPr>
-        <w:t xml:space="preserve">오연서 </w:t>
-      </w:r>
-    </w:p>
-    <w:p>
-      <w:r>
+        <w:t xml:space="preserve">이형준 </w:t>
+      </w:r>
+      <w:r>
+        <w:br/>
+      </w:r>
+      <w:r>
+        <w:rPr>
+          <w:sz w:val="20"/>
+          <w:szCs w:val="21"/>
+        </w:rPr>
         <w:t>–</w:t>
       </w:r>
       <w:r>
         <w:rPr>
           <w:rFonts w:hint="eastAsia"/>
-        </w:rPr>
-        <w:t xml:space="preserve"> 자전거 등록/조회/삭제 기능, 대여소 검색 기능, 상세정보 조회 및 자전거 즉시대여/예약대기 기능 requirement 및 use case 찾기</w:t>
-      </w:r>
-    </w:p>
-    <w:p>
-      <w:pPr>
+          <w:sz w:val="20"/>
+          <w:szCs w:val="21"/>
+        </w:rPr>
+        <w:t xml:space="preserve"> 자전거 대여 정보 조회, 자전거 예약대기 정보 조회/취소, 자전거 반납 및 식당 예약 서비스 연계 기능 requirement 및 use case 찾기</w:t>
+      </w:r>
+      <w:r>
+        <w:rPr>
+          <w:sz w:val="20"/>
+          <w:szCs w:val="21"/>
+        </w:rPr>
+        <w:br/>
+      </w:r>
+      <w:r>
+        <w:rPr>
+          <w:sz w:val="20"/>
+          <w:szCs w:val="21"/>
+        </w:rPr>
+        <w:t>–</w:t>
+      </w:r>
+      <w:r>
         <w:rPr>
           <w:rFonts w:hint="eastAsia"/>
-        </w:rPr>
-      </w:pPr>
-      <w:r>
-        <w:t>–</w:t>
+          <w:sz w:val="20"/>
+          <w:szCs w:val="21"/>
+        </w:rPr>
+        <w:t xml:space="preserve"> 자전거 등록/조회/삭제 기능, 대여소 검색 기능, 상세정보 조회 및 자전거 즉시대여/예약대기 기능 </w:t>
+      </w:r>
+      <w:r>
+        <w:rPr>
+          <w:sz w:val="20"/>
+          <w:szCs w:val="21"/>
+        </w:rPr>
+        <w:t>use case diagram</w:t>
       </w:r>
       <w:r>
         <w:rPr>
           <w:rFonts w:hint="eastAsia"/>
-        </w:rPr>
-        <w:t xml:space="preserve"> 자전거 </w:t>
+          <w:sz w:val="20"/>
+          <w:szCs w:val="21"/>
+        </w:rPr>
+        <w:t xml:space="preserve"> 및</w:t>
+      </w:r>
+      <w:r>
+        <w:rPr>
+          <w:sz w:val="20"/>
+          <w:szCs w:val="21"/>
+        </w:rPr>
+        <w:t xml:space="preserve"> use case description </w:t>
       </w:r>
       <w:r>
         <w:rPr>
           <w:rFonts w:hint="eastAsia"/>
-        </w:rPr>
-        <w:t>대여 정보 조회, 자전거 예약대기 정보 조회/취소, 자전거 반납 및 식당 예약 서비스 연계 기능</w:t>
-      </w:r>
-      <w:r>
-        <w:rPr>
-          <w:rFonts w:hint="eastAsia"/>
-        </w:rPr>
-        <w:t xml:space="preserve"> </w:t>
-      </w:r>
-      <w:r>
-        <w:t xml:space="preserve">use case diagram </w:t>
-      </w:r>
-      <w:r>
-        <w:rPr>
-          <w:rFonts w:hint="eastAsia"/>
-        </w:rPr>
-        <w:t xml:space="preserve">및 </w:t>
-      </w:r>
-      <w:r>
-        <w:t xml:space="preserve">use case description </w:t>
-      </w:r>
-      <w:r>
-        <w:rPr>
-          <w:rFonts w:hint="eastAsia"/>
-        </w:rPr>
-        <w:t>작성</w:t>
-      </w:r>
-    </w:p>
-    <w:p>
-      <w:r>
-        <w:rPr>
-          <w:rFonts w:hint="eastAsia"/>
-        </w:rPr>
-        <w:t xml:space="preserve">오정현 </w:t>
-      </w:r>
-    </w:p>
-    <w:p>
-      <w:r>
-        <w:t>–</w:t>
-      </w:r>
-      <w:r>
-        <w:rPr>
-          <w:rFonts w:hint="eastAsia"/>
-        </w:rPr>
-        <w:t xml:space="preserve"> 회원 가입 기능, 회원 탈퇴 기능, 로그인/로그아웃 기능, 대여소 등록/조회/삭제 기능 requirement와 use case 찾기</w:t>
-      </w:r>
-    </w:p>
-    <w:p>
-      <w:r>
-        <w:t>–</w:t>
-      </w:r>
-      <w:r>
-        <w:rPr>
-          <w:rFonts w:hint="eastAsia"/>
-        </w:rPr>
-        <w:t xml:space="preserve"> </w:t>
-      </w:r>
-      <w:r>
-        <w:t>결제 및 요금 조회 기능</w:t>
-      </w:r>
-      <w:r>
-        <w:rPr>
-          <w:rFonts w:hint="eastAsia"/>
-        </w:rPr>
-        <w:t xml:space="preserve">, </w:t>
-      </w:r>
-      <w:r>
-        <w:t>이용 내역 조회/삭제 기능</w:t>
-      </w:r>
-      <w:r>
-        <w:rPr>
-          <w:rFonts w:hint="eastAsia"/>
-        </w:rPr>
-        <w:t xml:space="preserve">, </w:t>
-      </w:r>
-      <w:r>
-        <w:t>통계 기능</w:t>
-      </w:r>
-      <w:r>
-        <w:rPr>
-          <w:rFonts w:hint="eastAsia"/>
-        </w:rPr>
-        <w:t xml:space="preserve"> </w:t>
-      </w:r>
-      <w:r>
-        <w:t>use case diagram</w:t>
-      </w:r>
-      <w:r>
-        <w:rPr>
-          <w:rFonts w:hint="eastAsia"/>
-        </w:rPr>
-        <w:t xml:space="preserve"> 및 </w:t>
-      </w:r>
-      <w:r>
-        <w:t xml:space="preserve">use case description </w:t>
-      </w:r>
-      <w:r>
-        <w:rPr>
-          <w:rFonts w:hint="eastAsia"/>
-        </w:rPr>
-        <w:t>작성</w:t>
-      </w:r>
-    </w:p>
-    <w:p>
-      <w:r>
-        <w:rPr>
-          <w:rFonts w:hint="eastAsia"/>
-        </w:rPr>
-        <w:t xml:space="preserve">이형준 </w:t>
-      </w:r>
-    </w:p>
-    <w:p>
-      <w:r>
-        <w:t>–</w:t>
-      </w:r>
-      <w:r>
-        <w:rPr>
-          <w:rFonts w:hint="eastAsia"/>
-        </w:rPr>
-        <w:t xml:space="preserve"> 자전거 대여 정보 조회, 자전거 예약대기 정보 조회/취소, 자전거 반납 및 식당 예약 서비스 연계 기능 requirement 및 use case 찾기</w:t>
-      </w:r>
-    </w:p>
-    <w:p>
-      <w:r>
-        <w:t>–</w:t>
-      </w:r>
-      <w:r>
-        <w:rPr>
-          <w:rFonts w:hint="eastAsia"/>
-        </w:rPr>
-        <w:t xml:space="preserve"> 자전거 등록/조회/삭제 기능, 대여소 검색 기능, 상세정보 조회 및 자전거 즉시대여/예약대기 기능 </w:t>
-      </w:r>
-      <w:r>
-        <w:t>use case diagram</w:t>
-      </w:r>
-      <w:r>
-        <w:rPr>
-          <w:rFonts w:hint="eastAsia"/>
-        </w:rPr>
-        <w:t xml:space="preserve"> 및</w:t>
-      </w:r>
-      <w:r>
-        <w:t xml:space="preserve"> use case description </w:t>
-      </w:r>
-      <w:r>
-        <w:rPr>
-          <w:rFonts w:hint="eastAsia"/>
+          <w:sz w:val="20"/>
+          <w:szCs w:val="21"/>
         </w:rPr>
         <w:t>작성</w:t>
       </w:r>
@@ -734,15 +867,7 @@
                 <w:rFonts w:hint="eastAsia"/>
                 <w:szCs w:val="22"/>
               </w:rPr>
-              <w:t xml:space="preserve">관리자가 대여소 이름, 위치(도시, 주소), 자전거 </w:t>
-            </w:r>
-            <w:r>
-              <w:rPr>
-                <w:rFonts w:hint="eastAsia"/>
-                <w:szCs w:val="22"/>
-              </w:rPr>
-              <w:lastRenderedPageBreak/>
-              <w:t>보관 가능 수량, 운영 시간을 입력한다.</w:t>
+              <w:t>관리자가 대여소 이름, 위치(도시, 주소), 자전거 보관 가능 수량, 운영 시간을 입력한다.</w:t>
             </w:r>
           </w:p>
         </w:tc>
@@ -761,7 +886,6 @@
                 <w:rFonts w:hint="eastAsia"/>
                 <w:szCs w:val="22"/>
               </w:rPr>
-              <w:lastRenderedPageBreak/>
               <w:t>대여소 등록</w:t>
             </w:r>
           </w:p>
@@ -879,7 +1003,16 @@
                 <w:szCs w:val="22"/>
                 <w:lang w:val="ko-US"/>
               </w:rPr>
-              <w:t>관리자가 대여소 리스트에서 대여소 항목을 선택하여 상세 내용을 볼 수 있도록 한다. 이때 현재 자전거가 남아 있는 경우 즉시 대여할 수 있고, 자전거가 없는 경우 예약대기를 신청 할 수 있다.</w:t>
+              <w:t>관리자가 대여소 리스트에서 대여소 항목을 선택</w:t>
+            </w:r>
+            <w:r>
+              <w:rPr>
+                <w:rFonts w:hint="eastAsia"/>
+                <w:szCs w:val="22"/>
+                <w:lang w:val="ko-US"/>
+              </w:rPr>
+              <w:lastRenderedPageBreak/>
+              <w:t>하여 상세 내용을 볼 수 있도록 한다. 이때 현재 자전거가 남아 있는 경우 즉시 대여할 수 있고, 자전거가 없는 경우 예약대기를 신청 할 수 있다.</w:t>
             </w:r>
           </w:p>
         </w:tc>
@@ -898,6 +1031,7 @@
                 <w:rFonts w:hint="eastAsia"/>
                 <w:szCs w:val="22"/>
               </w:rPr>
+              <w:lastRenderedPageBreak/>
               <w:t>대여소 상세 내용 조회</w:t>
             </w:r>
           </w:p>
@@ -1675,17 +1809,7 @@
                 <w:szCs w:val="22"/>
                 <w:lang w:val="ko-US"/>
               </w:rPr>
-              <w:t xml:space="preserve">원하는 경우 날짜별/대여소별로 정렬해서 조회할 수 있다. </w:t>
-            </w:r>
-            <w:r>
-              <w:rPr>
-                <w:rFonts w:hint="eastAsia"/>
-                <w:iCs/>
-                <w:szCs w:val="22"/>
-                <w:lang w:val="ko-US"/>
-              </w:rPr>
-              <w:lastRenderedPageBreak/>
-              <w:t>과거 기록 중 특정 항목을 선택해서 삭제할 수 있다.</w:t>
+              <w:t>원하는 경우 날짜별/대여소별로 정렬해서 조회할 수 있다. 과거 기록 중 특정 항목을 선택해서 삭제할 수 있다.</w:t>
             </w:r>
           </w:p>
         </w:tc>
@@ -1706,7 +1830,6 @@
                 <w:iCs/>
                 <w:szCs w:val="22"/>
               </w:rPr>
-              <w:lastRenderedPageBreak/>
               <w:t>이용 내역 조회</w:t>
             </w:r>
           </w:p>
@@ -1756,7 +1879,17 @@
                 <w:szCs w:val="22"/>
                 <w:lang w:val="ko-US"/>
               </w:rPr>
-              <w:t>관리자는 전체 자전거 대여 내역을 조회할 수 있다. 원하는 경우 반납 시간 기준 최근/지역별 기준으로 정렬해서 조회할 수 있다.</w:t>
+              <w:t>관리자는 전체 자전거 대여 내역을 조회할 수 있다. 원하는 경우 반납 시간 기준 최근/지역별 기준</w:t>
+            </w:r>
+            <w:r>
+              <w:rPr>
+                <w:rFonts w:hint="eastAsia"/>
+                <w:iCs/>
+                <w:szCs w:val="22"/>
+                <w:lang w:val="ko-US"/>
+              </w:rPr>
+              <w:lastRenderedPageBreak/>
+              <w:t>으로 정렬해서 조회할 수 있다.</w:t>
             </w:r>
           </w:p>
         </w:tc>
@@ -1777,6 +1910,7 @@
                 <w:iCs/>
                 <w:szCs w:val="22"/>
               </w:rPr>
+              <w:lastRenderedPageBreak/>
               <w:t xml:space="preserve">자전거 대여 </w:t>
             </w:r>
             <w:r>
@@ -1834,7 +1968,25 @@
                 <w:szCs w:val="22"/>
                 <w:lang w:val="ko-US"/>
               </w:rPr>
-              <w:t>관리자는 최근1주일, 1개월, 1년 간의 자전거 대여 금액 및 대여 횟수를 조회할 수 있다.</w:t>
+              <w:t>관리자는 최근</w:t>
+            </w:r>
+            <w:r>
+              <w:rPr>
+                <w:rFonts w:hint="eastAsia"/>
+                <w:iCs/>
+                <w:szCs w:val="22"/>
+                <w:lang w:val="ko-US"/>
+              </w:rPr>
+              <w:t xml:space="preserve"> </w:t>
+            </w:r>
+            <w:r>
+              <w:rPr>
+                <w:rFonts w:hint="eastAsia"/>
+                <w:iCs/>
+                <w:szCs w:val="22"/>
+                <w:lang w:val="ko-US"/>
+              </w:rPr>
+              <w:t>1주일, 1개월, 1년 간의 자전거 대여 금액 및 대여 횟수를 조회할 수 있다.</w:t>
             </w:r>
           </w:p>
         </w:tc>

</xml_diff>